<commit_message>
Rest API: HTTP Methods and Swagger API
</commit_message>
<xml_diff>
--- a/docs/SpringBoot.docx
+++ b/docs/SpringBoot.docx
@@ -884,7 +884,25 @@
           <w:sz w:val="20"/>
           <w:szCs w:val="20"/>
         </w:rPr>
-        <w:t>Is a web application which is use to create a spring boot project. Using this you can create a spring project which will be downloaded as a zip file.</w:t>
+        <w:t xml:space="preserve">Is a web application which is </w:t>
+      </w:r>
+      <w:proofErr w:type="spellStart"/>
+      <w:r>
+        <w:rPr>
+          <w:b/>
+          <w:sz w:val="20"/>
+          <w:szCs w:val="20"/>
+        </w:rPr>
+        <w:t>use</w:t>
+      </w:r>
+      <w:proofErr w:type="spellEnd"/>
+      <w:r>
+        <w:rPr>
+          <w:b/>
+          <w:sz w:val="20"/>
+          <w:szCs w:val="20"/>
+        </w:rPr>
+        <w:t xml:space="preserve"> to create a spring boot project. Using this you can create a spring project which will be downloaded as a zip file.</w:t>
       </w:r>
     </w:p>
     <w:p>
@@ -1004,7 +1022,7 @@
           <w:szCs w:val="20"/>
         </w:rPr>
         <w:drawing>
-          <wp:inline distT="0" distB="0" distL="0" distR="0" wp14:anchorId="6E6CB84D" wp14:editId="176ED334">
+          <wp:inline distT="0" distB="0" distL="0" distR="0" wp14:anchorId="6E6CB84D" wp14:editId="4D38BD70">
             <wp:extent cx="5939155" cy="2188845"/>
             <wp:effectExtent l="0" t="0" r="4445" b="1905"/>
             <wp:docPr id="664363688" name="Picture 1"/>
@@ -1616,6 +1634,7 @@
           <w:bCs/>
         </w:rPr>
       </w:pPr>
+      <w:proofErr w:type="spellStart"/>
       <w:r>
         <w:rPr>
           <w:b/>
@@ -1623,6 +1642,7 @@
         </w:rPr>
         <w:t>Autowire</w:t>
       </w:r>
+      <w:proofErr w:type="spellEnd"/>
     </w:p>
     <w:p>
       <w:pPr>
@@ -2086,7 +2106,15 @@
         </w:rPr>
       </w:pPr>
       <w:r>
-        <w:t>This Dependency Injection can be automated by autowire process.</w:t>
+        <w:t xml:space="preserve">This Dependency Injection can be automated by </w:t>
+      </w:r>
+      <w:proofErr w:type="spellStart"/>
+      <w:r>
+        <w:t>autowire</w:t>
+      </w:r>
+      <w:proofErr w:type="spellEnd"/>
+      <w:r>
+        <w:t xml:space="preserve"> process.</w:t>
       </w:r>
     </w:p>
     <w:p>
@@ -2196,7 +2224,15 @@
         </w:numPr>
       </w:pPr>
       <w:r>
-        <w:t>It will also provides the object whenever required.</w:t>
+        <w:t xml:space="preserve">It will also </w:t>
+      </w:r>
+      <w:proofErr w:type="spellStart"/>
+      <w:r>
+        <w:t>provides</w:t>
+      </w:r>
+      <w:proofErr w:type="spellEnd"/>
+      <w:r>
+        <w:t xml:space="preserve"> the object whenever required.</w:t>
       </w:r>
       <w:r>
         <w:t xml:space="preserve"> </w:t>
@@ -2211,7 +2247,23 @@
         </w:numPr>
       </w:pPr>
       <w:r>
-        <w:t xml:space="preserve">In Spring boot application ApplicationContext is container which can be use to get the object of spring bean class. </w:t>
+        <w:t xml:space="preserve">In Spring boot application </w:t>
+      </w:r>
+      <w:proofErr w:type="spellStart"/>
+      <w:r>
+        <w:t>ApplicationContext</w:t>
+      </w:r>
+      <w:proofErr w:type="spellEnd"/>
+      <w:r>
+        <w:t xml:space="preserve"> is container which can be </w:t>
+      </w:r>
+      <w:proofErr w:type="spellStart"/>
+      <w:r>
+        <w:t>use</w:t>
+      </w:r>
+      <w:proofErr w:type="spellEnd"/>
+      <w:r>
+        <w:t xml:space="preserve"> to get the object of spring bean class. </w:t>
       </w:r>
     </w:p>
     <w:p>
@@ -2369,7 +2421,15 @@
         </w:numPr>
       </w:pPr>
       <w:r>
-        <w:t>There will separate object created for a session (HttpSession)</w:t>
+        <w:t>There will separate object created for a session (</w:t>
+      </w:r>
+      <w:proofErr w:type="spellStart"/>
+      <w:r>
+        <w:t>HttpSession</w:t>
+      </w:r>
+      <w:proofErr w:type="spellEnd"/>
+      <w:r>
+        <w:t>)</w:t>
       </w:r>
     </w:p>
     <w:p>
@@ -2380,12 +2440,14 @@
           <w:numId w:val="26"/>
         </w:numPr>
       </w:pPr>
+      <w:proofErr w:type="spellStart"/>
       <w:r>
         <w:t>G</w:t>
       </w:r>
       <w:r>
         <w:t>loablesession</w:t>
       </w:r>
+      <w:proofErr w:type="spellEnd"/>
     </w:p>
     <w:p>
       <w:pPr>
@@ -2598,6 +2660,7 @@
         </w:rPr>
         <w:t xml:space="preserve"> </w:t>
       </w:r>
+      <w:proofErr w:type="spellStart"/>
       <w:r>
         <w:rPr>
           <w:rFonts w:ascii="Consolas" w:hAnsi="Consolas" w:cs="Consolas"/>
@@ -2608,6 +2671,7 @@
         </w:rPr>
         <w:t>DbSetup</w:t>
       </w:r>
+      <w:proofErr w:type="spellEnd"/>
       <w:r>
         <w:rPr>
           <w:rFonts w:ascii="Consolas" w:hAnsi="Consolas" w:cs="Consolas"/>
@@ -2615,7 +2679,27 @@
           <w:sz w:val="28"/>
           <w:szCs w:val="28"/>
         </w:rPr>
-        <w:t xml:space="preserve"> getDbSetupObject() {</w:t>
+        <w:t xml:space="preserve"> </w:t>
+      </w:r>
+      <w:proofErr w:type="spellStart"/>
+      <w:r>
+        <w:rPr>
+          <w:rFonts w:ascii="Consolas" w:hAnsi="Consolas" w:cs="Consolas"/>
+          <w:color w:val="000000"/>
+          <w:sz w:val="28"/>
+          <w:szCs w:val="28"/>
+        </w:rPr>
+        <w:t>getDbSetupObject</w:t>
+      </w:r>
+      <w:proofErr w:type="spellEnd"/>
+      <w:r>
+        <w:rPr>
+          <w:rFonts w:ascii="Consolas" w:hAnsi="Consolas" w:cs="Consolas"/>
+          <w:color w:val="000000"/>
+          <w:sz w:val="28"/>
+          <w:szCs w:val="28"/>
+        </w:rPr>
+        <w:t>() {</w:t>
       </w:r>
     </w:p>
     <w:p>
@@ -2640,6 +2724,7 @@
         </w:rPr>
         <w:tab/>
       </w:r>
+      <w:proofErr w:type="spellStart"/>
       <w:r>
         <w:rPr>
           <w:rFonts w:ascii="Consolas" w:hAnsi="Consolas" w:cs="Consolas"/>
@@ -2650,6 +2735,7 @@
         </w:rPr>
         <w:t>DbSetup</w:t>
       </w:r>
+      <w:proofErr w:type="spellEnd"/>
       <w:r>
         <w:rPr>
           <w:rFonts w:ascii="Consolas" w:hAnsi="Consolas" w:cs="Consolas"/>
@@ -2697,6 +2783,7 @@
         </w:rPr>
         <w:t xml:space="preserve"> </w:t>
       </w:r>
+      <w:proofErr w:type="spellStart"/>
       <w:r>
         <w:rPr>
           <w:rFonts w:ascii="Consolas" w:hAnsi="Consolas" w:cs="Consolas"/>
@@ -2707,6 +2794,7 @@
         </w:rPr>
         <w:t>DbSetup</w:t>
       </w:r>
+      <w:proofErr w:type="spellEnd"/>
       <w:r>
         <w:rPr>
           <w:rFonts w:ascii="Consolas" w:hAnsi="Consolas" w:cs="Consolas"/>
@@ -2739,6 +2827,7 @@
         </w:rPr>
         <w:tab/>
       </w:r>
+      <w:proofErr w:type="spellStart"/>
       <w:r>
         <w:rPr>
           <w:rFonts w:ascii="Consolas" w:hAnsi="Consolas" w:cs="Consolas"/>
@@ -2755,7 +2844,17 @@
           <w:sz w:val="28"/>
           <w:szCs w:val="28"/>
         </w:rPr>
-        <w:t>.setDBConnection();</w:t>
+        <w:t>.setDBConnection</w:t>
+      </w:r>
+      <w:proofErr w:type="spellEnd"/>
+      <w:r>
+        <w:rPr>
+          <w:rFonts w:ascii="Consolas" w:hAnsi="Consolas" w:cs="Consolas"/>
+          <w:color w:val="000000"/>
+          <w:sz w:val="28"/>
+          <w:szCs w:val="28"/>
+        </w:rPr>
+        <w:t>();</w:t>
       </w:r>
     </w:p>
     <w:p>
@@ -3492,8 +3591,16 @@
           <w:szCs w:val="28"/>
         </w:rPr>
         <w:tab/>
+      </w:r>
+      <w:proofErr w:type="spellStart"/>
+      <w:r>
+        <w:rPr>
+          <w:sz w:val="28"/>
+          <w:szCs w:val="28"/>
+        </w:rPr>
         <w:t>Key:value</w:t>
       </w:r>
+      <w:proofErr w:type="spellEnd"/>
     </w:p>
     <w:p>
       <w:pPr>
@@ -3544,8 +3651,16 @@
           <w:szCs w:val="28"/>
         </w:rPr>
         <w:tab/>
+      </w:r>
+      <w:proofErr w:type="spellStart"/>
+      <w:r>
+        <w:rPr>
+          <w:sz w:val="28"/>
+          <w:szCs w:val="28"/>
+        </w:rPr>
         <w:t>Key:value</w:t>
       </w:r>
+      <w:proofErr w:type="spellEnd"/>
     </w:p>
     <w:p>
       <w:pPr>
@@ -3694,31 +3809,79 @@
           <w:sz w:val="28"/>
           <w:szCs w:val="28"/>
         </w:rPr>
-        <w:t xml:space="preserve"> “Abc”,</w:t>
-      </w:r>
-    </w:p>
-    <w:p>
-      <w:pPr>
-        <w:pStyle w:val="NoSpacing"/>
-        <w:rPr>
-          <w:sz w:val="28"/>
-          <w:szCs w:val="28"/>
-        </w:rPr>
-      </w:pPr>
-      <w:r>
-        <w:rPr>
-          <w:sz w:val="28"/>
-          <w:szCs w:val="28"/>
-        </w:rPr>
-        <w:tab/>
-      </w:r>
-      <w:r>
-        <w:rPr>
-          <w:sz w:val="28"/>
-          <w:szCs w:val="28"/>
-        </w:rPr>
-        <w:tab/>
-        <w:t>“nickName”:”Abc”,</w:t>
+        <w:t xml:space="preserve"> “</w:t>
+      </w:r>
+      <w:proofErr w:type="spellStart"/>
+      <w:r>
+        <w:rPr>
+          <w:sz w:val="28"/>
+          <w:szCs w:val="28"/>
+        </w:rPr>
+        <w:t>Abc</w:t>
+      </w:r>
+      <w:proofErr w:type="spellEnd"/>
+      <w:r>
+        <w:rPr>
+          <w:sz w:val="28"/>
+          <w:szCs w:val="28"/>
+        </w:rPr>
+        <w:t>”,</w:t>
+      </w:r>
+    </w:p>
+    <w:p>
+      <w:pPr>
+        <w:pStyle w:val="NoSpacing"/>
+        <w:rPr>
+          <w:sz w:val="28"/>
+          <w:szCs w:val="28"/>
+        </w:rPr>
+      </w:pPr>
+      <w:r>
+        <w:rPr>
+          <w:sz w:val="28"/>
+          <w:szCs w:val="28"/>
+        </w:rPr>
+        <w:tab/>
+      </w:r>
+      <w:r>
+        <w:rPr>
+          <w:sz w:val="28"/>
+          <w:szCs w:val="28"/>
+        </w:rPr>
+        <w:tab/>
+        <w:t>“</w:t>
+      </w:r>
+      <w:proofErr w:type="spellStart"/>
+      <w:r>
+        <w:rPr>
+          <w:sz w:val="28"/>
+          <w:szCs w:val="28"/>
+        </w:rPr>
+        <w:t>nickName</w:t>
+      </w:r>
+      <w:proofErr w:type="spellEnd"/>
+      <w:r>
+        <w:rPr>
+          <w:sz w:val="28"/>
+          <w:szCs w:val="28"/>
+        </w:rPr>
+        <w:t>”:”</w:t>
+      </w:r>
+      <w:proofErr w:type="spellStart"/>
+      <w:r>
+        <w:rPr>
+          <w:sz w:val="28"/>
+          <w:szCs w:val="28"/>
+        </w:rPr>
+        <w:t>Abc</w:t>
+      </w:r>
+      <w:proofErr w:type="spellEnd"/>
+      <w:r>
+        <w:rPr>
+          <w:sz w:val="28"/>
+          <w:szCs w:val="28"/>
+        </w:rPr>
+        <w:t>”,</w:t>
       </w:r>
     </w:p>
     <w:p>
@@ -3869,7 +4032,23 @@
           <w:szCs w:val="28"/>
         </w:rPr>
         <w:tab/>
-        <w:t>“isCurrentEmp”: true</w:t>
+        <w:t>“</w:t>
+      </w:r>
+      <w:proofErr w:type="spellStart"/>
+      <w:r>
+        <w:rPr>
+          <w:sz w:val="28"/>
+          <w:szCs w:val="28"/>
+        </w:rPr>
+        <w:t>isCurrentEmp</w:t>
+      </w:r>
+      <w:proofErr w:type="spellEnd"/>
+      <w:r>
+        <w:rPr>
+          <w:sz w:val="28"/>
+          <w:szCs w:val="28"/>
+        </w:rPr>
+        <w:t>”: true</w:t>
       </w:r>
     </w:p>
     <w:p>
@@ -3983,7 +4162,55 @@
           <w:szCs w:val="28"/>
         </w:rPr>
         <w:tab/>
-        <w:t>[“Abc”, “Xyz”, “Pqr”]</w:t>
+        <w:t>[“</w:t>
+      </w:r>
+      <w:proofErr w:type="spellStart"/>
+      <w:r>
+        <w:rPr>
+          <w:sz w:val="28"/>
+          <w:szCs w:val="28"/>
+        </w:rPr>
+        <w:t>Abc</w:t>
+      </w:r>
+      <w:proofErr w:type="spellEnd"/>
+      <w:r>
+        <w:rPr>
+          <w:sz w:val="28"/>
+          <w:szCs w:val="28"/>
+        </w:rPr>
+        <w:t>”, “</w:t>
+      </w:r>
+      <w:proofErr w:type="spellStart"/>
+      <w:r>
+        <w:rPr>
+          <w:sz w:val="28"/>
+          <w:szCs w:val="28"/>
+        </w:rPr>
+        <w:t>Xyz</w:t>
+      </w:r>
+      <w:proofErr w:type="spellEnd"/>
+      <w:r>
+        <w:rPr>
+          <w:sz w:val="28"/>
+          <w:szCs w:val="28"/>
+        </w:rPr>
+        <w:t>”, “</w:t>
+      </w:r>
+      <w:proofErr w:type="spellStart"/>
+      <w:r>
+        <w:rPr>
+          <w:sz w:val="28"/>
+          <w:szCs w:val="28"/>
+        </w:rPr>
+        <w:t>Pqr</w:t>
+      </w:r>
+      <w:proofErr w:type="spellEnd"/>
+      <w:r>
+        <w:rPr>
+          <w:sz w:val="28"/>
+          <w:szCs w:val="28"/>
+        </w:rPr>
+        <w:t>”]</w:t>
       </w:r>
     </w:p>
     <w:p>
@@ -4034,7 +4261,23 @@
           <w:szCs w:val="28"/>
         </w:rPr>
         <w:tab/>
-        <w:t>“name”: “Xyz”,</w:t>
+        <w:t>“name”: “</w:t>
+      </w:r>
+      <w:proofErr w:type="spellStart"/>
+      <w:r>
+        <w:rPr>
+          <w:sz w:val="28"/>
+          <w:szCs w:val="28"/>
+        </w:rPr>
+        <w:t>Xyz</w:t>
+      </w:r>
+      <w:proofErr w:type="spellEnd"/>
+      <w:r>
+        <w:rPr>
+          <w:sz w:val="28"/>
+          <w:szCs w:val="28"/>
+        </w:rPr>
+        <w:t>”,</w:t>
       </w:r>
     </w:p>
     <w:p>
@@ -4144,7 +4387,23 @@
           <w:szCs w:val="28"/>
         </w:rPr>
         <w:tab/>
-        <w:t>“city”:”pune”,</w:t>
+        <w:t>“city”:”</w:t>
+      </w:r>
+      <w:proofErr w:type="spellStart"/>
+      <w:r>
+        <w:rPr>
+          <w:sz w:val="28"/>
+          <w:szCs w:val="28"/>
+        </w:rPr>
+        <w:t>pune</w:t>
+      </w:r>
+      <w:proofErr w:type="spellEnd"/>
+      <w:r>
+        <w:rPr>
+          <w:sz w:val="28"/>
+          <w:szCs w:val="28"/>
+        </w:rPr>
+        <w:t>”,</w:t>
       </w:r>
     </w:p>
     <w:p>
@@ -4351,7 +4610,23 @@
           <w:szCs w:val="28"/>
         </w:rPr>
         <w:tab/>
-        <w:t>“name”:”Lib Management”,</w:t>
+        <w:t>“</w:t>
+      </w:r>
+      <w:proofErr w:type="spellStart"/>
+      <w:r>
+        <w:rPr>
+          <w:sz w:val="28"/>
+          <w:szCs w:val="28"/>
+        </w:rPr>
+        <w:t>name”:”Lib</w:t>
+      </w:r>
+      <w:proofErr w:type="spellEnd"/>
+      <w:r>
+        <w:rPr>
+          <w:sz w:val="28"/>
+          <w:szCs w:val="28"/>
+        </w:rPr>
+        <w:t xml:space="preserve"> Management”,</w:t>
       </w:r>
     </w:p>
     <w:p>
@@ -4534,7 +4809,23 @@
           <w:szCs w:val="28"/>
         </w:rPr>
         <w:tab/>
-        <w:t>“name”:”Student Management”,</w:t>
+        <w:t>“</w:t>
+      </w:r>
+      <w:proofErr w:type="spellStart"/>
+      <w:r>
+        <w:rPr>
+          <w:sz w:val="28"/>
+          <w:szCs w:val="28"/>
+        </w:rPr>
+        <w:t>name”:”Student</w:t>
+      </w:r>
+      <w:proofErr w:type="spellEnd"/>
+      <w:r>
+        <w:rPr>
+          <w:sz w:val="28"/>
+          <w:szCs w:val="28"/>
+        </w:rPr>
+        <w:t xml:space="preserve"> Management”,</w:t>
       </w:r>
     </w:p>
     <w:p>
@@ -4800,7 +5091,7 @@
           <w:noProof/>
         </w:rPr>
         <w:drawing>
-          <wp:inline distT="0" distB="0" distL="0" distR="0" wp14:anchorId="62DC6128" wp14:editId="5D9AD1C8">
+          <wp:inline distT="0" distB="0" distL="0" distR="0" wp14:anchorId="62DC6128" wp14:editId="2926B69F">
             <wp:extent cx="4181475" cy="1150319"/>
             <wp:effectExtent l="0" t="0" r="0" b="0"/>
             <wp:docPr id="774359870" name="Picture 1"/>
@@ -4871,7 +5162,7 @@
           <w:noProof/>
         </w:rPr>
         <w:drawing>
-          <wp:inline distT="0" distB="0" distL="0" distR="0" wp14:anchorId="5FFCCE23" wp14:editId="67AC71E8">
+          <wp:inline distT="0" distB="0" distL="0" distR="0" wp14:anchorId="5FFCCE23" wp14:editId="3905A8BA">
             <wp:extent cx="4127277" cy="1624013"/>
             <wp:effectExtent l="0" t="0" r="6985" b="0"/>
             <wp:docPr id="1290778994" name="Picture 2"/>
@@ -4936,7 +5227,7 @@
           <w:noProof/>
         </w:rPr>
         <w:drawing>
-          <wp:inline distT="0" distB="0" distL="0" distR="0" wp14:anchorId="2F4EC679" wp14:editId="1E596CB7">
+          <wp:inline distT="0" distB="0" distL="0" distR="0" wp14:anchorId="2F4EC679" wp14:editId="765514A3">
             <wp:extent cx="4564650" cy="1971675"/>
             <wp:effectExtent l="0" t="0" r="7620" b="0"/>
             <wp:docPr id="1032070560" name="Picture 3"/>
@@ -5001,7 +5292,7 @@
         </w:rPr>
         <w:lastRenderedPageBreak/>
         <w:drawing>
-          <wp:inline distT="0" distB="0" distL="0" distR="0" wp14:anchorId="4A17F086" wp14:editId="5DEE69B0">
+          <wp:inline distT="0" distB="0" distL="0" distR="0" wp14:anchorId="4A17F086" wp14:editId="65EAA8A8">
             <wp:extent cx="3817945" cy="2112463"/>
             <wp:effectExtent l="0" t="0" r="0" b="2540"/>
             <wp:docPr id="226855749" name="Picture 4"/>
@@ -5075,7 +5366,7 @@
           <w:noProof/>
         </w:rPr>
         <w:drawing>
-          <wp:inline distT="0" distB="0" distL="0" distR="0" wp14:anchorId="1F1568D3" wp14:editId="091AA311">
+          <wp:inline distT="0" distB="0" distL="0" distR="0" wp14:anchorId="1F1568D3" wp14:editId="36FB68A7">
             <wp:extent cx="5937250" cy="2652395"/>
             <wp:effectExtent l="0" t="0" r="6350" b="0"/>
             <wp:docPr id="1547117342" name="Picture 5"/>
@@ -5298,6 +5589,7 @@
         </w:rPr>
         <w:t xml:space="preserve">REST stans for </w:t>
       </w:r>
+      <w:proofErr w:type="spellStart"/>
       <w:r>
         <w:rPr>
           <w:b/>
@@ -5322,7 +5614,16 @@
           <w:sz w:val="24"/>
           <w:szCs w:val="24"/>
         </w:rPr>
-        <w:t xml:space="preserve">presentational </w:t>
+        <w:t>presentational</w:t>
+      </w:r>
+      <w:proofErr w:type="spellEnd"/>
+      <w:r>
+        <w:rPr>
+          <w:bCs/>
+          <w:sz w:val="24"/>
+          <w:szCs w:val="24"/>
+        </w:rPr>
+        <w:t xml:space="preserve"> </w:t>
       </w:r>
       <w:r>
         <w:rPr>
@@ -5500,31 +5801,7 @@
           <w:sz w:val="24"/>
           <w:szCs w:val="24"/>
         </w:rPr>
-        <w:t>Create a</w:t>
-      </w:r>
-      <w:r>
-        <w:rPr>
-          <w:bCs/>
-          <w:sz w:val="24"/>
-          <w:szCs w:val="24"/>
-        </w:rPr>
-        <w:t xml:space="preserve"> java class</w:t>
-      </w:r>
-      <w:r>
-        <w:rPr>
-          <w:bCs/>
-          <w:sz w:val="24"/>
-          <w:szCs w:val="24"/>
-        </w:rPr>
-        <w:t xml:space="preserve"> </w:t>
-      </w:r>
-      <w:r>
-        <w:rPr>
-          <w:bCs/>
-          <w:sz w:val="24"/>
-          <w:szCs w:val="24"/>
-        </w:rPr>
-        <w:t xml:space="preserve">and mark it as a rest controller using </w:t>
+        <w:t xml:space="preserve">Create a java class and mark it as a rest controller using </w:t>
       </w:r>
       <w:r>
         <w:rPr>
@@ -5877,7 +6154,18 @@
           <w:szCs w:val="18"/>
           <w:shd w:val="clear" w:color="auto" w:fill="FFFFFF"/>
         </w:rPr>
-        <w:t>localhost:8080/user-name</w:t>
+        <w:t>localhost:8080/</w:t>
+      </w:r>
+      <w:proofErr w:type="spellStart"/>
+      <w:r>
+        <w:rPr>
+          <w:rFonts w:ascii="Helvetica" w:hAnsi="Helvetica" w:cs="Helvetica"/>
+          <w:color w:val="212121"/>
+          <w:sz w:val="18"/>
+          <w:szCs w:val="18"/>
+          <w:shd w:val="clear" w:color="auto" w:fill="FFFFFF"/>
+        </w:rPr>
+        <w:t>user-name</w:t>
       </w:r>
       <w:r>
         <w:rPr>
@@ -5890,8 +6178,65 @@
           <w:highlight w:val="yellow"/>
           <w:shd w:val="clear" w:color="auto" w:fill="FFFFFF"/>
         </w:rPr>
-        <w:t>?fn=Abcd&amp;mn=Pqr&amp;ln=Xyz</w:t>
-      </w:r>
+        <w:t>?fn</w:t>
+      </w:r>
+      <w:proofErr w:type="spellEnd"/>
+      <w:r>
+        <w:rPr>
+          <w:rFonts w:ascii="Helvetica" w:hAnsi="Helvetica" w:cs="Helvetica"/>
+          <w:b/>
+          <w:bCs/>
+          <w:color w:val="212121"/>
+          <w:sz w:val="18"/>
+          <w:szCs w:val="18"/>
+          <w:highlight w:val="yellow"/>
+          <w:shd w:val="clear" w:color="auto" w:fill="FFFFFF"/>
+        </w:rPr>
+        <w:t>=Abcd&amp;mn=</w:t>
+      </w:r>
+      <w:proofErr w:type="spellStart"/>
+      <w:r>
+        <w:rPr>
+          <w:rFonts w:ascii="Helvetica" w:hAnsi="Helvetica" w:cs="Helvetica"/>
+          <w:b/>
+          <w:bCs/>
+          <w:color w:val="212121"/>
+          <w:sz w:val="18"/>
+          <w:szCs w:val="18"/>
+          <w:highlight w:val="yellow"/>
+          <w:shd w:val="clear" w:color="auto" w:fill="FFFFFF"/>
+        </w:rPr>
+        <w:t>Pqr&amp;ln</w:t>
+      </w:r>
+      <w:proofErr w:type="spellEnd"/>
+      <w:r>
+        <w:rPr>
+          <w:rFonts w:ascii="Helvetica" w:hAnsi="Helvetica" w:cs="Helvetica"/>
+          <w:b/>
+          <w:bCs/>
+          <w:color w:val="212121"/>
+          <w:sz w:val="18"/>
+          <w:szCs w:val="18"/>
+          <w:highlight w:val="yellow"/>
+          <w:shd w:val="clear" w:color="auto" w:fill="FFFFFF"/>
+        </w:rPr>
+        <w:t>=</w:t>
+      </w:r>
+      <w:proofErr w:type="spellStart"/>
+      <w:r>
+        <w:rPr>
+          <w:rFonts w:ascii="Helvetica" w:hAnsi="Helvetica" w:cs="Helvetica"/>
+          <w:b/>
+          <w:bCs/>
+          <w:color w:val="212121"/>
+          <w:sz w:val="18"/>
+          <w:szCs w:val="18"/>
+          <w:highlight w:val="yellow"/>
+          <w:shd w:val="clear" w:color="auto" w:fill="FFFFFF"/>
+        </w:rPr>
+        <w:t>Xyz</w:t>
+      </w:r>
+      <w:proofErr w:type="spellEnd"/>
     </w:p>
     <w:p>
       <w:pPr>
@@ -6103,6 +6448,7 @@
         </w:rPr>
         <w:t>localhost:8080/user-name/</w:t>
       </w:r>
+      <w:proofErr w:type="spellStart"/>
       <w:r>
         <w:rPr>
           <w:rFonts w:ascii="Helvetica" w:hAnsi="Helvetica" w:cs="Helvetica"/>
@@ -6114,8 +6460,65 @@
           <w:highlight w:val="yellow"/>
           <w:shd w:val="clear" w:color="auto" w:fill="FFFFFF"/>
         </w:rPr>
-        <w:t>abc/pqr/xyz</w:t>
-      </w:r>
+        <w:t>abc</w:t>
+      </w:r>
+      <w:proofErr w:type="spellEnd"/>
+      <w:r>
+        <w:rPr>
+          <w:rFonts w:ascii="Helvetica" w:hAnsi="Helvetica" w:cs="Helvetica"/>
+          <w:b/>
+          <w:bCs/>
+          <w:color w:val="212121"/>
+          <w:sz w:val="18"/>
+          <w:szCs w:val="18"/>
+          <w:highlight w:val="yellow"/>
+          <w:shd w:val="clear" w:color="auto" w:fill="FFFFFF"/>
+        </w:rPr>
+        <w:t>/</w:t>
+      </w:r>
+      <w:proofErr w:type="spellStart"/>
+      <w:r>
+        <w:rPr>
+          <w:rFonts w:ascii="Helvetica" w:hAnsi="Helvetica" w:cs="Helvetica"/>
+          <w:b/>
+          <w:bCs/>
+          <w:color w:val="212121"/>
+          <w:sz w:val="18"/>
+          <w:szCs w:val="18"/>
+          <w:highlight w:val="yellow"/>
+          <w:shd w:val="clear" w:color="auto" w:fill="FFFFFF"/>
+        </w:rPr>
+        <w:t>pqr</w:t>
+      </w:r>
+      <w:proofErr w:type="spellEnd"/>
+      <w:r>
+        <w:rPr>
+          <w:rFonts w:ascii="Helvetica" w:hAnsi="Helvetica" w:cs="Helvetica"/>
+          <w:b/>
+          <w:bCs/>
+          <w:color w:val="212121"/>
+          <w:sz w:val="18"/>
+          <w:szCs w:val="18"/>
+          <w:highlight w:val="yellow"/>
+          <w:shd w:val="clear" w:color="auto" w:fill="FFFFFF"/>
+        </w:rPr>
+        <w:t>/</w:t>
+      </w:r>
+      <w:proofErr w:type="spellStart"/>
+      <w:r>
+        <w:rPr>
+          <w:rFonts w:ascii="Helvetica" w:hAnsi="Helvetica" w:cs="Helvetica"/>
+          <w:b/>
+          <w:bCs/>
+          <w:color w:val="212121"/>
+          <w:sz w:val="18"/>
+          <w:szCs w:val="18"/>
+          <w:highlight w:val="yellow"/>
+          <w:shd w:val="clear" w:color="auto" w:fill="FFFFFF"/>
+        </w:rPr>
+        <w:t>xyz</w:t>
+      </w:r>
+      <w:proofErr w:type="spellEnd"/>
       <w:r>
         <w:rPr>
           <w:bCs/>
@@ -7406,7 +7809,25 @@
           <w:szCs w:val="24"/>
           <w:u w:val="single"/>
         </w:rPr>
-        <w:t>Swagger Tool</w:t>
+        <w:t>Swagger</w:t>
+      </w:r>
+      <w:r>
+        <w:rPr>
+          <w:b/>
+          <w:sz w:val="24"/>
+          <w:szCs w:val="24"/>
+          <w:u w:val="single"/>
+        </w:rPr>
+        <w:t>/Open API</w:t>
+      </w:r>
+      <w:r>
+        <w:rPr>
+          <w:b/>
+          <w:sz w:val="24"/>
+          <w:szCs w:val="24"/>
+          <w:u w:val="single"/>
+        </w:rPr>
+        <w:t xml:space="preserve"> Tool</w:t>
       </w:r>
     </w:p>
     <w:p>
@@ -7555,43 +7976,48 @@
     <w:p>
       <w:pPr>
         <w:pStyle w:val="ListParagraph"/>
-        <w:autoSpaceDE w:val="0"/>
-        <w:autoSpaceDN w:val="0"/>
-        <w:adjustRightInd w:val="0"/>
-        <w:spacing w:after="0" w:line="240" w:lineRule="auto"/>
-        <w:ind w:left="1080"/>
+        <w:ind w:firstLine="360"/>
         <w:rPr>
           <w:rFonts w:ascii="Consolas" w:hAnsi="Consolas" w:cs="Consolas"/>
-          <w:sz w:val="28"/>
-          <w:szCs w:val="28"/>
+          <w:b/>
+          <w:bCs/>
+          <w:color w:val="FF0000"/>
+          <w:sz w:val="18"/>
+          <w:szCs w:val="18"/>
         </w:rPr>
       </w:pPr>
       <w:r>
         <w:rPr>
           <w:rFonts w:ascii="Consolas" w:hAnsi="Consolas" w:cs="Consolas"/>
-          <w:color w:val="008080"/>
-          <w:sz w:val="28"/>
-          <w:szCs w:val="28"/>
-        </w:rPr>
-        <w:t>&lt;</w:t>
+          <w:b/>
+          <w:bCs/>
+          <w:color w:val="FF0000"/>
+          <w:sz w:val="18"/>
+          <w:szCs w:val="18"/>
+        </w:rPr>
+        <w:t xml:space="preserve">Following Dependency for Spring Boot </w:t>
       </w:r>
       <w:r>
         <w:rPr>
           <w:rFonts w:ascii="Consolas" w:hAnsi="Consolas" w:cs="Consolas"/>
-          <w:color w:val="3F7F7F"/>
-          <w:sz w:val="28"/>
-          <w:szCs w:val="28"/>
-        </w:rPr>
-        <w:t>dependency</w:t>
+          <w:b/>
+          <w:bCs/>
+          <w:color w:val="FF0000"/>
+          <w:sz w:val="18"/>
+          <w:szCs w:val="18"/>
+        </w:rPr>
+        <w:t xml:space="preserve">less than </w:t>
       </w:r>
       <w:r>
         <w:rPr>
           <w:rFonts w:ascii="Consolas" w:hAnsi="Consolas" w:cs="Consolas"/>
-          <w:color w:val="008080"/>
-          <w:sz w:val="28"/>
-          <w:szCs w:val="28"/>
-        </w:rPr>
-        <w:t>&gt;</w:t>
+          <w:b/>
+          <w:bCs/>
+          <w:color w:val="FF0000"/>
+          <w:sz w:val="18"/>
+          <w:szCs w:val="18"/>
+        </w:rPr>
+        <w:t>3.x.x</w:t>
       </w:r>
     </w:p>
     <w:p>
@@ -7604,25 +8030,16 @@
         <w:ind w:left="1080"/>
         <w:rPr>
           <w:rFonts w:ascii="Consolas" w:hAnsi="Consolas" w:cs="Consolas"/>
-          <w:sz w:val="28"/>
-          <w:szCs w:val="28"/>
-        </w:rPr>
-      </w:pPr>
-      <w:r>
-        <w:rPr>
-          <w:rFonts w:ascii="Consolas" w:hAnsi="Consolas" w:cs="Consolas"/>
-          <w:color w:val="000000"/>
-          <w:sz w:val="28"/>
-          <w:szCs w:val="28"/>
-        </w:rPr>
-        <w:tab/>
-      </w:r>
+          <w:sz w:val="18"/>
+          <w:szCs w:val="18"/>
+        </w:rPr>
+      </w:pPr>
       <w:r>
         <w:rPr>
           <w:rFonts w:ascii="Consolas" w:hAnsi="Consolas" w:cs="Consolas"/>
           <w:color w:val="008080"/>
-          <w:sz w:val="28"/>
-          <w:szCs w:val="28"/>
+          <w:sz w:val="18"/>
+          <w:szCs w:val="18"/>
         </w:rPr>
         <w:t>&lt;</w:t>
       </w:r>
@@ -7630,53 +8047,17 @@
         <w:rPr>
           <w:rFonts w:ascii="Consolas" w:hAnsi="Consolas" w:cs="Consolas"/>
           <w:color w:val="3F7F7F"/>
-          <w:sz w:val="28"/>
-          <w:szCs w:val="28"/>
-        </w:rPr>
-        <w:t>groupId</w:t>
+          <w:sz w:val="18"/>
+          <w:szCs w:val="18"/>
+        </w:rPr>
+        <w:t>dependency</w:t>
       </w:r>
       <w:r>
         <w:rPr>
           <w:rFonts w:ascii="Consolas" w:hAnsi="Consolas" w:cs="Consolas"/>
           <w:color w:val="008080"/>
-          <w:sz w:val="28"/>
-          <w:szCs w:val="28"/>
-        </w:rPr>
-        <w:t>&gt;</w:t>
-      </w:r>
-      <w:r>
-        <w:rPr>
-          <w:rFonts w:ascii="Consolas" w:hAnsi="Consolas" w:cs="Consolas"/>
-          <w:color w:val="000000"/>
-          <w:sz w:val="28"/>
-          <w:szCs w:val="28"/>
-        </w:rPr>
-        <w:t>org.springdoc</w:t>
-      </w:r>
-      <w:r>
-        <w:rPr>
-          <w:rFonts w:ascii="Consolas" w:hAnsi="Consolas" w:cs="Consolas"/>
-          <w:color w:val="008080"/>
-          <w:sz w:val="28"/>
-          <w:szCs w:val="28"/>
-        </w:rPr>
-        <w:t>&lt;/</w:t>
-      </w:r>
-      <w:r>
-        <w:rPr>
-          <w:rFonts w:ascii="Consolas" w:hAnsi="Consolas" w:cs="Consolas"/>
-          <w:color w:val="3F7F7F"/>
-          <w:sz w:val="28"/>
-          <w:szCs w:val="28"/>
-        </w:rPr>
-        <w:t>groupId</w:t>
-      </w:r>
-      <w:r>
-        <w:rPr>
-          <w:rFonts w:ascii="Consolas" w:hAnsi="Consolas" w:cs="Consolas"/>
-          <w:color w:val="008080"/>
-          <w:sz w:val="28"/>
-          <w:szCs w:val="28"/>
+          <w:sz w:val="18"/>
+          <w:szCs w:val="18"/>
         </w:rPr>
         <w:t>&gt;</w:t>
       </w:r>
@@ -7691,8 +8072,8 @@
         <w:ind w:left="1080"/>
         <w:rPr>
           <w:rFonts w:ascii="Consolas" w:hAnsi="Consolas" w:cs="Consolas"/>
-          <w:sz w:val="28"/>
-          <w:szCs w:val="28"/>
+          <w:sz w:val="18"/>
+          <w:szCs w:val="18"/>
         </w:rPr>
       </w:pPr>
       <w:r>
@@ -7708,62 +8089,68 @@
         <w:rPr>
           <w:rFonts w:ascii="Consolas" w:hAnsi="Consolas" w:cs="Consolas"/>
           <w:color w:val="008080"/>
-          <w:sz w:val="28"/>
-          <w:szCs w:val="28"/>
+          <w:sz w:val="18"/>
+          <w:szCs w:val="18"/>
         </w:rPr>
         <w:t>&lt;</w:t>
       </w:r>
+      <w:proofErr w:type="spellStart"/>
       <w:r>
         <w:rPr>
           <w:rFonts w:ascii="Consolas" w:hAnsi="Consolas" w:cs="Consolas"/>
           <w:color w:val="3F7F7F"/>
-          <w:sz w:val="28"/>
-          <w:szCs w:val="28"/>
-        </w:rPr>
-        <w:t>artifactId</w:t>
-      </w:r>
+          <w:sz w:val="18"/>
+          <w:szCs w:val="18"/>
+        </w:rPr>
+        <w:t>groupId</w:t>
+      </w:r>
+      <w:proofErr w:type="spellEnd"/>
       <w:r>
         <w:rPr>
           <w:rFonts w:ascii="Consolas" w:hAnsi="Consolas" w:cs="Consolas"/>
           <w:color w:val="008080"/>
-          <w:sz w:val="28"/>
-          <w:szCs w:val="28"/>
+          <w:sz w:val="18"/>
+          <w:szCs w:val="18"/>
         </w:rPr>
         <w:t>&gt;</w:t>
       </w:r>
+      <w:proofErr w:type="spellStart"/>
       <w:r>
         <w:rPr>
           <w:rFonts w:ascii="Consolas" w:hAnsi="Consolas" w:cs="Consolas"/>
           <w:color w:val="000000"/>
-          <w:sz w:val="28"/>
-          <w:szCs w:val="28"/>
-        </w:rPr>
-        <w:t>springdoc-openapi-ui</w:t>
-      </w:r>
+          <w:sz w:val="18"/>
+          <w:szCs w:val="18"/>
+        </w:rPr>
+        <w:t>org.springdoc</w:t>
+      </w:r>
+      <w:proofErr w:type="spellEnd"/>
       <w:r>
         <w:rPr>
           <w:rFonts w:ascii="Consolas" w:hAnsi="Consolas" w:cs="Consolas"/>
           <w:color w:val="008080"/>
-          <w:sz w:val="28"/>
-          <w:szCs w:val="28"/>
+          <w:sz w:val="18"/>
+          <w:szCs w:val="18"/>
         </w:rPr>
         <w:t>&lt;/</w:t>
       </w:r>
+      <w:proofErr w:type="spellStart"/>
       <w:r>
         <w:rPr>
           <w:rFonts w:ascii="Consolas" w:hAnsi="Consolas" w:cs="Consolas"/>
           <w:color w:val="3F7F7F"/>
-          <w:sz w:val="28"/>
-          <w:szCs w:val="28"/>
-        </w:rPr>
-        <w:t>artifactId</w:t>
-      </w:r>
+          <w:sz w:val="18"/>
+          <w:szCs w:val="18"/>
+        </w:rPr>
+        <w:t>groupId</w:t>
+      </w:r>
+      <w:proofErr w:type="spellEnd"/>
       <w:r>
         <w:rPr>
           <w:rFonts w:ascii="Consolas" w:hAnsi="Consolas" w:cs="Consolas"/>
           <w:color w:val="008080"/>
-          <w:sz w:val="28"/>
-          <w:szCs w:val="28"/>
+          <w:sz w:val="18"/>
+          <w:szCs w:val="18"/>
         </w:rPr>
         <w:t>&gt;</w:t>
       </w:r>
@@ -7778,16 +8165,16 @@
         <w:ind w:left="1080"/>
         <w:rPr>
           <w:rFonts w:ascii="Consolas" w:hAnsi="Consolas" w:cs="Consolas"/>
-          <w:sz w:val="28"/>
-          <w:szCs w:val="28"/>
+          <w:sz w:val="18"/>
+          <w:szCs w:val="18"/>
         </w:rPr>
       </w:pPr>
       <w:r>
         <w:rPr>
           <w:rFonts w:ascii="Consolas" w:hAnsi="Consolas" w:cs="Consolas"/>
           <w:color w:val="000000"/>
-          <w:sz w:val="28"/>
-          <w:szCs w:val="28"/>
+          <w:sz w:val="18"/>
+          <w:szCs w:val="18"/>
         </w:rPr>
         <w:tab/>
       </w:r>
@@ -7795,62 +8182,155 @@
         <w:rPr>
           <w:rFonts w:ascii="Consolas" w:hAnsi="Consolas" w:cs="Consolas"/>
           <w:color w:val="008080"/>
-          <w:sz w:val="28"/>
-          <w:szCs w:val="28"/>
+          <w:sz w:val="18"/>
+          <w:szCs w:val="18"/>
         </w:rPr>
         <w:t>&lt;</w:t>
       </w:r>
+      <w:proofErr w:type="spellStart"/>
       <w:r>
         <w:rPr>
           <w:rFonts w:ascii="Consolas" w:hAnsi="Consolas" w:cs="Consolas"/>
           <w:color w:val="3F7F7F"/>
-          <w:sz w:val="28"/>
-          <w:szCs w:val="28"/>
-        </w:rPr>
-        <w:t>version</w:t>
-      </w:r>
+          <w:sz w:val="18"/>
+          <w:szCs w:val="18"/>
+        </w:rPr>
+        <w:t>artifactId</w:t>
+      </w:r>
+      <w:proofErr w:type="spellEnd"/>
       <w:r>
         <w:rPr>
           <w:rFonts w:ascii="Consolas" w:hAnsi="Consolas" w:cs="Consolas"/>
           <w:color w:val="008080"/>
-          <w:sz w:val="28"/>
-          <w:szCs w:val="28"/>
+          <w:sz w:val="18"/>
+          <w:szCs w:val="18"/>
         </w:rPr>
         <w:t>&gt;</w:t>
       </w:r>
+      <w:proofErr w:type="spellStart"/>
       <w:r>
         <w:rPr>
           <w:rFonts w:ascii="Consolas" w:hAnsi="Consolas" w:cs="Consolas"/>
           <w:color w:val="000000"/>
-          <w:sz w:val="28"/>
-          <w:szCs w:val="28"/>
-        </w:rPr>
-        <w:t>1.6.14</w:t>
-      </w:r>
+          <w:sz w:val="18"/>
+          <w:szCs w:val="18"/>
+        </w:rPr>
+        <w:t>springdoc-openapi-ui</w:t>
+      </w:r>
+      <w:proofErr w:type="spellEnd"/>
       <w:r>
         <w:rPr>
           <w:rFonts w:ascii="Consolas" w:hAnsi="Consolas" w:cs="Consolas"/>
           <w:color w:val="008080"/>
-          <w:sz w:val="28"/>
-          <w:szCs w:val="28"/>
+          <w:sz w:val="18"/>
+          <w:szCs w:val="18"/>
         </w:rPr>
         <w:t>&lt;/</w:t>
       </w:r>
+      <w:proofErr w:type="spellStart"/>
       <w:r>
         <w:rPr>
           <w:rFonts w:ascii="Consolas" w:hAnsi="Consolas" w:cs="Consolas"/>
           <w:color w:val="3F7F7F"/>
-          <w:sz w:val="28"/>
-          <w:szCs w:val="28"/>
-        </w:rPr>
-        <w:t>version</w:t>
-      </w:r>
+          <w:sz w:val="18"/>
+          <w:szCs w:val="18"/>
+        </w:rPr>
+        <w:t>artifactId</w:t>
+      </w:r>
+      <w:proofErr w:type="spellEnd"/>
       <w:r>
         <w:rPr>
           <w:rFonts w:ascii="Consolas" w:hAnsi="Consolas" w:cs="Consolas"/>
           <w:color w:val="008080"/>
-          <w:sz w:val="28"/>
-          <w:szCs w:val="28"/>
+          <w:sz w:val="18"/>
+          <w:szCs w:val="18"/>
+        </w:rPr>
+        <w:t>&gt;</w:t>
+      </w:r>
+    </w:p>
+    <w:p>
+      <w:pPr>
+        <w:pStyle w:val="ListParagraph"/>
+        <w:autoSpaceDE w:val="0"/>
+        <w:autoSpaceDN w:val="0"/>
+        <w:adjustRightInd w:val="0"/>
+        <w:spacing w:after="0" w:line="240" w:lineRule="auto"/>
+        <w:ind w:left="1080"/>
+        <w:rPr>
+          <w:rFonts w:ascii="Consolas" w:hAnsi="Consolas" w:cs="Consolas"/>
+          <w:sz w:val="18"/>
+          <w:szCs w:val="18"/>
+        </w:rPr>
+      </w:pPr>
+      <w:r>
+        <w:rPr>
+          <w:rFonts w:ascii="Consolas" w:hAnsi="Consolas" w:cs="Consolas"/>
+          <w:color w:val="000000"/>
+          <w:sz w:val="18"/>
+          <w:szCs w:val="18"/>
+        </w:rPr>
+        <w:tab/>
+      </w:r>
+      <w:r>
+        <w:rPr>
+          <w:rFonts w:ascii="Consolas" w:hAnsi="Consolas" w:cs="Consolas"/>
+          <w:color w:val="008080"/>
+          <w:sz w:val="18"/>
+          <w:szCs w:val="18"/>
+        </w:rPr>
+        <w:t>&lt;</w:t>
+      </w:r>
+      <w:r>
+        <w:rPr>
+          <w:rFonts w:ascii="Consolas" w:hAnsi="Consolas" w:cs="Consolas"/>
+          <w:color w:val="3F7F7F"/>
+          <w:sz w:val="18"/>
+          <w:szCs w:val="18"/>
+        </w:rPr>
+        <w:t>version</w:t>
+      </w:r>
+      <w:r>
+        <w:rPr>
+          <w:rFonts w:ascii="Consolas" w:hAnsi="Consolas" w:cs="Consolas"/>
+          <w:color w:val="008080"/>
+          <w:sz w:val="18"/>
+          <w:szCs w:val="18"/>
+        </w:rPr>
+        <w:t>&gt;</w:t>
+      </w:r>
+      <w:r>
+        <w:rPr>
+          <w:rFonts w:ascii="Consolas" w:hAnsi="Consolas" w:cs="Consolas"/>
+          <w:color w:val="000000"/>
+          <w:sz w:val="18"/>
+          <w:szCs w:val="18"/>
+        </w:rPr>
+        <w:t>1.6.14</w:t>
+      </w:r>
+      <w:r>
+        <w:rPr>
+          <w:rFonts w:ascii="Consolas" w:hAnsi="Consolas" w:cs="Consolas"/>
+          <w:color w:val="008080"/>
+          <w:sz w:val="18"/>
+          <w:szCs w:val="18"/>
+        </w:rPr>
+        <w:t>&lt;/</w:t>
+      </w:r>
+      <w:r>
+        <w:rPr>
+          <w:rFonts w:ascii="Consolas" w:hAnsi="Consolas" w:cs="Consolas"/>
+          <w:color w:val="3F7F7F"/>
+          <w:sz w:val="18"/>
+          <w:szCs w:val="18"/>
+        </w:rPr>
+        <w:t>version</w:t>
+      </w:r>
+      <w:r>
+        <w:rPr>
+          <w:rFonts w:ascii="Consolas" w:hAnsi="Consolas" w:cs="Consolas"/>
+          <w:color w:val="008080"/>
+          <w:sz w:val="18"/>
+          <w:szCs w:val="18"/>
         </w:rPr>
         <w:t>&gt;</w:t>
       </w:r>
@@ -7860,17 +8340,18 @@
         <w:pStyle w:val="ListParagraph"/>
         <w:ind w:left="1080"/>
         <w:rPr>
-          <w:bCs/>
-          <w:sz w:val="24"/>
-          <w:szCs w:val="24"/>
-        </w:rPr>
-      </w:pPr>
-      <w:r>
-        <w:rPr>
           <w:rFonts w:ascii="Consolas" w:hAnsi="Consolas" w:cs="Consolas"/>
           <w:color w:val="008080"/>
-          <w:sz w:val="28"/>
-          <w:szCs w:val="28"/>
+          <w:sz w:val="18"/>
+          <w:szCs w:val="18"/>
+        </w:rPr>
+      </w:pPr>
+      <w:r>
+        <w:rPr>
+          <w:rFonts w:ascii="Consolas" w:hAnsi="Consolas" w:cs="Consolas"/>
+          <w:color w:val="008080"/>
+          <w:sz w:val="18"/>
+          <w:szCs w:val="18"/>
         </w:rPr>
         <w:t>&lt;/</w:t>
       </w:r>
@@ -7878,8 +8359,8 @@
         <w:rPr>
           <w:rFonts w:ascii="Consolas" w:hAnsi="Consolas" w:cs="Consolas"/>
           <w:color w:val="3F7F7F"/>
-          <w:sz w:val="28"/>
-          <w:szCs w:val="28"/>
+          <w:sz w:val="18"/>
+          <w:szCs w:val="18"/>
         </w:rPr>
         <w:t>dependency</w:t>
       </w:r>
@@ -7887,8 +8368,478 @@
         <w:rPr>
           <w:rFonts w:ascii="Consolas" w:hAnsi="Consolas" w:cs="Consolas"/>
           <w:color w:val="008080"/>
-          <w:sz w:val="28"/>
-          <w:szCs w:val="28"/>
+          <w:sz w:val="18"/>
+          <w:szCs w:val="18"/>
+        </w:rPr>
+        <w:t>&gt;</w:t>
+      </w:r>
+    </w:p>
+    <w:p>
+      <w:pPr>
+        <w:pStyle w:val="ListParagraph"/>
+        <w:ind w:left="1080"/>
+        <w:rPr>
+          <w:rFonts w:ascii="Consolas" w:hAnsi="Consolas" w:cs="Consolas"/>
+          <w:color w:val="008080"/>
+          <w:sz w:val="18"/>
+          <w:szCs w:val="18"/>
+        </w:rPr>
+      </w:pPr>
+    </w:p>
+    <w:p>
+      <w:pPr>
+        <w:pStyle w:val="ListParagraph"/>
+        <w:ind w:left="1080"/>
+        <w:rPr>
+          <w:rFonts w:ascii="Consolas" w:hAnsi="Consolas" w:cs="Consolas"/>
+          <w:b/>
+          <w:bCs/>
+          <w:color w:val="FF0000"/>
+          <w:sz w:val="18"/>
+          <w:szCs w:val="18"/>
+        </w:rPr>
+      </w:pPr>
+      <w:r>
+        <w:rPr>
+          <w:rFonts w:ascii="Consolas" w:hAnsi="Consolas" w:cs="Consolas"/>
+          <w:b/>
+          <w:bCs/>
+          <w:color w:val="FF0000"/>
+          <w:sz w:val="18"/>
+          <w:szCs w:val="18"/>
+        </w:rPr>
+        <w:t>Following Dependency for Spring Boot 3.x.x version above</w:t>
+      </w:r>
+    </w:p>
+    <w:p>
+      <w:pPr>
+        <w:autoSpaceDE w:val="0"/>
+        <w:autoSpaceDN w:val="0"/>
+        <w:adjustRightInd w:val="0"/>
+        <w:spacing w:after="0" w:line="240" w:lineRule="auto"/>
+        <w:ind w:left="360" w:firstLine="720"/>
+        <w:rPr>
+          <w:rFonts w:ascii="Courier New" w:hAnsi="Courier New" w:cs="Courier New"/>
+          <w:sz w:val="20"/>
+          <w:szCs w:val="20"/>
+        </w:rPr>
+      </w:pPr>
+      <w:r>
+        <w:rPr>
+          <w:rFonts w:ascii="Courier New" w:hAnsi="Courier New" w:cs="Courier New"/>
+          <w:color w:val="008080"/>
+          <w:sz w:val="20"/>
+          <w:szCs w:val="20"/>
+        </w:rPr>
+        <w:t>&lt;</w:t>
+      </w:r>
+      <w:r>
+        <w:rPr>
+          <w:rFonts w:ascii="Courier New" w:hAnsi="Courier New" w:cs="Courier New"/>
+          <w:color w:val="3F7F7F"/>
+          <w:sz w:val="20"/>
+          <w:szCs w:val="20"/>
+        </w:rPr>
+        <w:t>dependency</w:t>
+      </w:r>
+      <w:r>
+        <w:rPr>
+          <w:rFonts w:ascii="Courier New" w:hAnsi="Courier New" w:cs="Courier New"/>
+          <w:color w:val="008080"/>
+          <w:sz w:val="20"/>
+          <w:szCs w:val="20"/>
+        </w:rPr>
+        <w:t>&gt;</w:t>
+      </w:r>
+    </w:p>
+    <w:p>
+      <w:pPr>
+        <w:autoSpaceDE w:val="0"/>
+        <w:autoSpaceDN w:val="0"/>
+        <w:adjustRightInd w:val="0"/>
+        <w:spacing w:after="0" w:line="240" w:lineRule="auto"/>
+        <w:rPr>
+          <w:rFonts w:ascii="Courier New" w:hAnsi="Courier New" w:cs="Courier New"/>
+          <w:sz w:val="20"/>
+          <w:szCs w:val="20"/>
+        </w:rPr>
+      </w:pPr>
+      <w:r>
+        <w:rPr>
+          <w:rFonts w:ascii="Courier New" w:hAnsi="Courier New" w:cs="Courier New"/>
+          <w:color w:val="000000"/>
+          <w:sz w:val="20"/>
+          <w:szCs w:val="20"/>
+        </w:rPr>
+        <w:tab/>
+      </w:r>
+      <w:r>
+        <w:rPr>
+          <w:rFonts w:ascii="Courier New" w:hAnsi="Courier New" w:cs="Courier New"/>
+          <w:color w:val="000000"/>
+          <w:sz w:val="20"/>
+          <w:szCs w:val="20"/>
+        </w:rPr>
+        <w:tab/>
+      </w:r>
+      <w:r>
+        <w:rPr>
+          <w:rFonts w:ascii="Courier New" w:hAnsi="Courier New" w:cs="Courier New"/>
+          <w:color w:val="008080"/>
+          <w:sz w:val="20"/>
+          <w:szCs w:val="20"/>
+        </w:rPr>
+        <w:t>&lt;</w:t>
+      </w:r>
+      <w:proofErr w:type="spellStart"/>
+      <w:r>
+        <w:rPr>
+          <w:rFonts w:ascii="Courier New" w:hAnsi="Courier New" w:cs="Courier New"/>
+          <w:color w:val="3F7F7F"/>
+          <w:sz w:val="20"/>
+          <w:szCs w:val="20"/>
+        </w:rPr>
+        <w:t>groupId</w:t>
+      </w:r>
+      <w:proofErr w:type="spellEnd"/>
+      <w:r>
+        <w:rPr>
+          <w:rFonts w:ascii="Courier New" w:hAnsi="Courier New" w:cs="Courier New"/>
+          <w:color w:val="008080"/>
+          <w:sz w:val="20"/>
+          <w:szCs w:val="20"/>
+        </w:rPr>
+        <w:t>&gt;</w:t>
+      </w:r>
+      <w:proofErr w:type="spellStart"/>
+      <w:r>
+        <w:rPr>
+          <w:rFonts w:ascii="Courier New" w:hAnsi="Courier New" w:cs="Courier New"/>
+          <w:color w:val="000000"/>
+          <w:sz w:val="20"/>
+          <w:szCs w:val="20"/>
+        </w:rPr>
+        <w:t>org.springdoc</w:t>
+      </w:r>
+      <w:proofErr w:type="spellEnd"/>
+      <w:r>
+        <w:rPr>
+          <w:rFonts w:ascii="Courier New" w:hAnsi="Courier New" w:cs="Courier New"/>
+          <w:color w:val="008080"/>
+          <w:sz w:val="20"/>
+          <w:szCs w:val="20"/>
+        </w:rPr>
+        <w:t>&lt;/</w:t>
+      </w:r>
+      <w:proofErr w:type="spellStart"/>
+      <w:r>
+        <w:rPr>
+          <w:rFonts w:ascii="Courier New" w:hAnsi="Courier New" w:cs="Courier New"/>
+          <w:color w:val="3F7F7F"/>
+          <w:sz w:val="20"/>
+          <w:szCs w:val="20"/>
+        </w:rPr>
+        <w:t>groupId</w:t>
+      </w:r>
+      <w:proofErr w:type="spellEnd"/>
+      <w:r>
+        <w:rPr>
+          <w:rFonts w:ascii="Courier New" w:hAnsi="Courier New" w:cs="Courier New"/>
+          <w:color w:val="008080"/>
+          <w:sz w:val="20"/>
+          <w:szCs w:val="20"/>
+        </w:rPr>
+        <w:t>&gt;</w:t>
+      </w:r>
+    </w:p>
+    <w:p>
+      <w:pPr>
+        <w:autoSpaceDE w:val="0"/>
+        <w:autoSpaceDN w:val="0"/>
+        <w:adjustRightInd w:val="0"/>
+        <w:spacing w:after="0" w:line="240" w:lineRule="auto"/>
+        <w:rPr>
+          <w:rFonts w:ascii="Courier New" w:hAnsi="Courier New" w:cs="Courier New"/>
+          <w:sz w:val="20"/>
+          <w:szCs w:val="20"/>
+        </w:rPr>
+      </w:pPr>
+      <w:r>
+        <w:rPr>
+          <w:rFonts w:ascii="Courier New" w:hAnsi="Courier New" w:cs="Courier New"/>
+          <w:color w:val="000000"/>
+          <w:sz w:val="20"/>
+          <w:szCs w:val="20"/>
+        </w:rPr>
+        <w:tab/>
+      </w:r>
+      <w:r>
+        <w:rPr>
+          <w:rFonts w:ascii="Courier New" w:hAnsi="Courier New" w:cs="Courier New"/>
+          <w:color w:val="000000"/>
+          <w:sz w:val="20"/>
+          <w:szCs w:val="20"/>
+        </w:rPr>
+        <w:tab/>
+      </w:r>
+      <w:r>
+        <w:rPr>
+          <w:rFonts w:ascii="Courier New" w:hAnsi="Courier New" w:cs="Courier New"/>
+          <w:color w:val="008080"/>
+          <w:sz w:val="20"/>
+          <w:szCs w:val="20"/>
+        </w:rPr>
+        <w:t>&lt;</w:t>
+      </w:r>
+      <w:proofErr w:type="spellStart"/>
+      <w:r>
+        <w:rPr>
+          <w:rFonts w:ascii="Courier New" w:hAnsi="Courier New" w:cs="Courier New"/>
+          <w:color w:val="3F7F7F"/>
+          <w:sz w:val="20"/>
+          <w:szCs w:val="20"/>
+        </w:rPr>
+        <w:t>artifactId</w:t>
+      </w:r>
+      <w:proofErr w:type="spellEnd"/>
+      <w:r>
+        <w:rPr>
+          <w:rFonts w:ascii="Courier New" w:hAnsi="Courier New" w:cs="Courier New"/>
+          <w:color w:val="008080"/>
+          <w:sz w:val="20"/>
+          <w:szCs w:val="20"/>
+        </w:rPr>
+        <w:t>&gt;</w:t>
+      </w:r>
+      <w:proofErr w:type="spellStart"/>
+      <w:r>
+        <w:rPr>
+          <w:rFonts w:ascii="Courier New" w:hAnsi="Courier New" w:cs="Courier New"/>
+          <w:color w:val="000000"/>
+          <w:sz w:val="20"/>
+          <w:szCs w:val="20"/>
+        </w:rPr>
+        <w:t>springdoc</w:t>
+      </w:r>
+      <w:proofErr w:type="spellEnd"/>
+      <w:r>
+        <w:rPr>
+          <w:rFonts w:ascii="Courier New" w:hAnsi="Courier New" w:cs="Courier New"/>
+          <w:color w:val="000000"/>
+          <w:sz w:val="20"/>
+          <w:szCs w:val="20"/>
+        </w:rPr>
+        <w:t>-</w:t>
+      </w:r>
+      <w:proofErr w:type="spellStart"/>
+      <w:r>
+        <w:rPr>
+          <w:rFonts w:ascii="Courier New" w:hAnsi="Courier New" w:cs="Courier New"/>
+          <w:color w:val="000000"/>
+          <w:sz w:val="20"/>
+          <w:szCs w:val="20"/>
+        </w:rPr>
+        <w:t>openapi</w:t>
+      </w:r>
+      <w:proofErr w:type="spellEnd"/>
+      <w:r>
+        <w:rPr>
+          <w:rFonts w:ascii="Courier New" w:hAnsi="Courier New" w:cs="Courier New"/>
+          <w:color w:val="000000"/>
+          <w:sz w:val="20"/>
+          <w:szCs w:val="20"/>
+        </w:rPr>
+        <w:t>-starter-</w:t>
+      </w:r>
+      <w:proofErr w:type="spellStart"/>
+      <w:r>
+        <w:rPr>
+          <w:rFonts w:ascii="Courier New" w:hAnsi="Courier New" w:cs="Courier New"/>
+          <w:color w:val="000000"/>
+          <w:sz w:val="20"/>
+          <w:szCs w:val="20"/>
+        </w:rPr>
+        <w:t>webmvc</w:t>
+      </w:r>
+      <w:proofErr w:type="spellEnd"/>
+      <w:r>
+        <w:rPr>
+          <w:rFonts w:ascii="Courier New" w:hAnsi="Courier New" w:cs="Courier New"/>
+          <w:color w:val="000000"/>
+          <w:sz w:val="20"/>
+          <w:szCs w:val="20"/>
+        </w:rPr>
+        <w:t>-</w:t>
+      </w:r>
+      <w:proofErr w:type="spellStart"/>
+      <w:r>
+        <w:rPr>
+          <w:rFonts w:ascii="Courier New" w:hAnsi="Courier New" w:cs="Courier New"/>
+          <w:color w:val="000000"/>
+          <w:sz w:val="20"/>
+          <w:szCs w:val="20"/>
+        </w:rPr>
+        <w:t>ui</w:t>
+      </w:r>
+      <w:proofErr w:type="spellEnd"/>
+      <w:r>
+        <w:rPr>
+          <w:rFonts w:ascii="Courier New" w:hAnsi="Courier New" w:cs="Courier New"/>
+          <w:color w:val="008080"/>
+          <w:sz w:val="20"/>
+          <w:szCs w:val="20"/>
+        </w:rPr>
+        <w:t>&lt;/</w:t>
+      </w:r>
+      <w:proofErr w:type="spellStart"/>
+      <w:r>
+        <w:rPr>
+          <w:rFonts w:ascii="Courier New" w:hAnsi="Courier New" w:cs="Courier New"/>
+          <w:color w:val="3F7F7F"/>
+          <w:sz w:val="20"/>
+          <w:szCs w:val="20"/>
+        </w:rPr>
+        <w:t>artifactId</w:t>
+      </w:r>
+      <w:proofErr w:type="spellEnd"/>
+      <w:r>
+        <w:rPr>
+          <w:rFonts w:ascii="Courier New" w:hAnsi="Courier New" w:cs="Courier New"/>
+          <w:color w:val="008080"/>
+          <w:sz w:val="20"/>
+          <w:szCs w:val="20"/>
+        </w:rPr>
+        <w:t>&gt;</w:t>
+      </w:r>
+    </w:p>
+    <w:p>
+      <w:pPr>
+        <w:autoSpaceDE w:val="0"/>
+        <w:autoSpaceDN w:val="0"/>
+        <w:adjustRightInd w:val="0"/>
+        <w:spacing w:after="0" w:line="240" w:lineRule="auto"/>
+        <w:rPr>
+          <w:rFonts w:ascii="Courier New" w:hAnsi="Courier New" w:cs="Courier New"/>
+          <w:sz w:val="20"/>
+          <w:szCs w:val="20"/>
+        </w:rPr>
+      </w:pPr>
+      <w:r>
+        <w:rPr>
+          <w:rFonts w:ascii="Courier New" w:hAnsi="Courier New" w:cs="Courier New"/>
+          <w:color w:val="000000"/>
+          <w:sz w:val="20"/>
+          <w:szCs w:val="20"/>
+        </w:rPr>
+        <w:tab/>
+      </w:r>
+      <w:r>
+        <w:rPr>
+          <w:rFonts w:ascii="Courier New" w:hAnsi="Courier New" w:cs="Courier New"/>
+          <w:color w:val="000000"/>
+          <w:sz w:val="20"/>
+          <w:szCs w:val="20"/>
+        </w:rPr>
+        <w:tab/>
+      </w:r>
+      <w:r>
+        <w:rPr>
+          <w:rFonts w:ascii="Courier New" w:hAnsi="Courier New" w:cs="Courier New"/>
+          <w:color w:val="008080"/>
+          <w:sz w:val="20"/>
+          <w:szCs w:val="20"/>
+        </w:rPr>
+        <w:t>&lt;</w:t>
+      </w:r>
+      <w:r>
+        <w:rPr>
+          <w:rFonts w:ascii="Courier New" w:hAnsi="Courier New" w:cs="Courier New"/>
+          <w:color w:val="3F7F7F"/>
+          <w:sz w:val="20"/>
+          <w:szCs w:val="20"/>
+        </w:rPr>
+        <w:t>version</w:t>
+      </w:r>
+      <w:r>
+        <w:rPr>
+          <w:rFonts w:ascii="Courier New" w:hAnsi="Courier New" w:cs="Courier New"/>
+          <w:color w:val="008080"/>
+          <w:sz w:val="20"/>
+          <w:szCs w:val="20"/>
+        </w:rPr>
+        <w:t>&gt;</w:t>
+      </w:r>
+      <w:r>
+        <w:rPr>
+          <w:rFonts w:ascii="Courier New" w:hAnsi="Courier New" w:cs="Courier New"/>
+          <w:color w:val="000000"/>
+          <w:sz w:val="20"/>
+          <w:szCs w:val="20"/>
+        </w:rPr>
+        <w:t>2.5.0</w:t>
+      </w:r>
+      <w:r>
+        <w:rPr>
+          <w:rFonts w:ascii="Courier New" w:hAnsi="Courier New" w:cs="Courier New"/>
+          <w:color w:val="008080"/>
+          <w:sz w:val="20"/>
+          <w:szCs w:val="20"/>
+        </w:rPr>
+        <w:t>&lt;/</w:t>
+      </w:r>
+      <w:r>
+        <w:rPr>
+          <w:rFonts w:ascii="Courier New" w:hAnsi="Courier New" w:cs="Courier New"/>
+          <w:color w:val="3F7F7F"/>
+          <w:sz w:val="20"/>
+          <w:szCs w:val="20"/>
+        </w:rPr>
+        <w:t>version</w:t>
+      </w:r>
+      <w:r>
+        <w:rPr>
+          <w:rFonts w:ascii="Courier New" w:hAnsi="Courier New" w:cs="Courier New"/>
+          <w:color w:val="008080"/>
+          <w:sz w:val="20"/>
+          <w:szCs w:val="20"/>
+        </w:rPr>
+        <w:t>&gt;</w:t>
+      </w:r>
+    </w:p>
+    <w:p>
+      <w:pPr>
+        <w:pStyle w:val="ListParagraph"/>
+        <w:ind w:left="1080"/>
+        <w:rPr>
+          <w:bCs/>
+          <w:sz w:val="18"/>
+          <w:szCs w:val="18"/>
+        </w:rPr>
+      </w:pPr>
+      <w:r>
+        <w:rPr>
+          <w:rFonts w:ascii="Courier New" w:hAnsi="Courier New" w:cs="Courier New"/>
+          <w:color w:val="008080"/>
+          <w:sz w:val="20"/>
+          <w:szCs w:val="20"/>
+        </w:rPr>
+        <w:t>&lt;/</w:t>
+      </w:r>
+      <w:r>
+        <w:rPr>
+          <w:rFonts w:ascii="Courier New" w:hAnsi="Courier New" w:cs="Courier New"/>
+          <w:color w:val="3F7F7F"/>
+          <w:sz w:val="20"/>
+          <w:szCs w:val="20"/>
+        </w:rPr>
+        <w:t>dependency</w:t>
+      </w:r>
+      <w:r>
+        <w:rPr>
+          <w:rFonts w:ascii="Courier New" w:hAnsi="Courier New" w:cs="Courier New"/>
+          <w:color w:val="008080"/>
+          <w:sz w:val="20"/>
+          <w:szCs w:val="20"/>
         </w:rPr>
         <w:t>&gt;</w:t>
       </w:r>
@@ -8006,14 +8957,21 @@
           <w:sz w:val="28"/>
           <w:szCs w:val="28"/>
         </w:rPr>
-        <w:t>Oct</w:t>
-      </w:r>
-      <w:r>
-        <w:rPr>
-          <w:sz w:val="28"/>
-          <w:szCs w:val="28"/>
-        </w:rPr>
-        <w:t>-23</w:t>
+        <w:t>Aptil</w:t>
+      </w:r>
+      <w:r>
+        <w:rPr>
+          <w:sz w:val="28"/>
+          <w:szCs w:val="28"/>
+        </w:rPr>
+        <w:t>-2</w:t>
+      </w:r>
+      <w:r>
+        <w:rPr>
+          <w:sz w:val="28"/>
+          <w:szCs w:val="28"/>
+        </w:rPr>
+        <w:t>4</w:t>
       </w:r>
     </w:p>
     <w:p>
@@ -8125,149 +9083,470 @@
           <w:sz w:val="28"/>
           <w:szCs w:val="28"/>
         </w:rPr>
-        <w:t>1</w:t>
-      </w:r>
-      <w:r>
-        <w:rPr>
-          <w:sz w:val="28"/>
-          <w:szCs w:val="28"/>
-        </w:rPr>
-        <w:t>0</w:t>
-      </w:r>
-      <w:r>
-        <w:rPr>
-          <w:sz w:val="28"/>
-          <w:szCs w:val="28"/>
-        </w:rPr>
-        <w:t>-</w:t>
-      </w:r>
-      <w:r>
-        <w:rPr>
-          <w:sz w:val="28"/>
-          <w:szCs w:val="28"/>
-        </w:rPr>
-        <w:t>Oct</w:t>
-      </w:r>
-      <w:r>
-        <w:rPr>
-          <w:sz w:val="28"/>
-          <w:szCs w:val="28"/>
-        </w:rPr>
-        <w:t>-23</w:t>
-      </w:r>
-    </w:p>
-    <w:p>
-      <w:pPr>
-        <w:pStyle w:val="NoSpacing"/>
-        <w:rPr>
-          <w:sz w:val="28"/>
-          <w:szCs w:val="28"/>
-        </w:rPr>
-      </w:pPr>
-      <w:r>
-        <w:rPr>
-          <w:sz w:val="28"/>
-          <w:szCs w:val="28"/>
-        </w:rPr>
-        <w:t>Task-1</w:t>
-      </w:r>
-    </w:p>
-    <w:p>
-      <w:pPr>
-        <w:pStyle w:val="NoSpacing"/>
-        <w:rPr>
-          <w:sz w:val="28"/>
-          <w:szCs w:val="28"/>
-        </w:rPr>
-      </w:pPr>
-      <w:r>
-        <w:rPr>
-          <w:noProof/>
-          <w:sz w:val="28"/>
-          <w:szCs w:val="28"/>
-        </w:rPr>
-        <w:drawing>
-          <wp:inline distT="0" distB="0" distL="0" distR="0" wp14:anchorId="1A618907" wp14:editId="1118E66F">
-            <wp:extent cx="5941695" cy="2386330"/>
-            <wp:effectExtent l="0" t="0" r="1905" b="0"/>
-            <wp:docPr id="605605349" name="Picture 1"/>
-            <wp:cNvGraphicFramePr>
-              <a:graphicFrameLocks xmlns:a="http://schemas.openxmlformats.org/drawingml/2006/main" noChangeAspect="1"/>
-            </wp:cNvGraphicFramePr>
-            <a:graphic xmlns:a="http://schemas.openxmlformats.org/drawingml/2006/main">
-              <a:graphicData uri="http://schemas.openxmlformats.org/drawingml/2006/picture">
-                <pic:pic xmlns:pic="http://schemas.openxmlformats.org/drawingml/2006/picture">
-                  <pic:nvPicPr>
-                    <pic:cNvPr id="0" name="Picture 1"/>
-                    <pic:cNvPicPr>
-                      <a:picLocks noChangeAspect="1" noChangeArrowheads="1"/>
-                    </pic:cNvPicPr>
-                  </pic:nvPicPr>
-                  <pic:blipFill>
-                    <a:blip r:embed="rId30">
-                      <a:extLst>
-                        <a:ext uri="{28A0092B-C50C-407E-A947-70E740481C1C}">
-                          <a14:useLocalDpi xmlns:a14="http://schemas.microsoft.com/office/drawing/2010/main" val="0"/>
-                        </a:ext>
-                      </a:extLst>
-                    </a:blip>
-                    <a:srcRect/>
-                    <a:stretch>
-                      <a:fillRect/>
-                    </a:stretch>
-                  </pic:blipFill>
-                  <pic:spPr bwMode="auto">
-                    <a:xfrm>
-                      <a:off x="0" y="0"/>
-                      <a:ext cx="5941695" cy="2386330"/>
-                    </a:xfrm>
-                    <a:prstGeom prst="rect">
-                      <a:avLst/>
-                    </a:prstGeom>
-                    <a:noFill/>
-                    <a:ln>
-                      <a:noFill/>
-                    </a:ln>
-                  </pic:spPr>
-                </pic:pic>
-              </a:graphicData>
-            </a:graphic>
-          </wp:inline>
-        </w:drawing>
-      </w:r>
-    </w:p>
-    <w:p>
-      <w:pPr>
-        <w:pStyle w:val="NoSpacing"/>
-        <w:rPr>
-          <w:sz w:val="28"/>
-          <w:szCs w:val="28"/>
-        </w:rPr>
-      </w:pPr>
-    </w:p>
-    <w:p>
-      <w:pPr>
-        <w:pStyle w:val="NoSpacing"/>
-        <w:rPr>
-          <w:sz w:val="28"/>
-          <w:szCs w:val="28"/>
-        </w:rPr>
-      </w:pPr>
-    </w:p>
-    <w:p>
-      <w:pPr>
-        <w:rPr>
-          <w:sz w:val="28"/>
-          <w:szCs w:val="28"/>
-        </w:rPr>
-      </w:pPr>
-      <w:r>
-        <w:rPr>
-          <w:sz w:val="28"/>
-          <w:szCs w:val="28"/>
-        </w:rPr>
-        <w:br w:type="page"/>
-      </w:r>
+        <w:t>Task-3</w:t>
+      </w:r>
+    </w:p>
+    <w:p>
+      <w:pPr>
+        <w:pStyle w:val="NoSpacing"/>
+      </w:pPr>
+      <w:r>
+        <w:t>Create a REST API to achieve the product cart operations</w:t>
+      </w:r>
+    </w:p>
+    <w:p>
+      <w:pPr>
+        <w:pStyle w:val="NoSpacing"/>
+      </w:pPr>
+      <w:r>
+        <w:t xml:space="preserve">1. </w:t>
+      </w:r>
+      <w:r>
+        <w:t>Create</w:t>
+      </w:r>
+      <w:r>
+        <w:t xml:space="preserve"> a REST API to add the product into cart</w:t>
+      </w:r>
+    </w:p>
+    <w:p>
+      <w:pPr>
+        <w:pStyle w:val="NoSpacing"/>
+      </w:pPr>
+      <w:r>
+        <w:tab/>
+        <w:t>Product Details: product id, product name, product price, product quantity</w:t>
+      </w:r>
+    </w:p>
+    <w:p>
+      <w:pPr>
+        <w:pStyle w:val="NoSpacing"/>
+      </w:pPr>
+      <w:r>
+        <w:t>2. Create a REST API to delete the product from the cart using product Id</w:t>
+      </w:r>
+    </w:p>
+    <w:p>
+      <w:pPr>
+        <w:pStyle w:val="NoSpacing"/>
+      </w:pPr>
+      <w:r>
+        <w:t>3. Create a REST API to update the quantity of the product.</w:t>
+      </w:r>
+    </w:p>
+    <w:p>
+      <w:pPr>
+        <w:pStyle w:val="NoSpacing"/>
+      </w:pPr>
+      <w:r>
+        <w:t>4. Create a REST API to generate the bill</w:t>
+      </w:r>
+    </w:p>
+    <w:p>
+      <w:pPr>
+        <w:pStyle w:val="NoSpacing"/>
+      </w:pPr>
+      <w:r>
+        <w:tab/>
+        <w:t>Response:</w:t>
+      </w:r>
+    </w:p>
+    <w:p>
+      <w:pPr>
+        <w:pStyle w:val="NoSpacing"/>
+      </w:pPr>
+      <w:r>
+        <w:tab/>
+        <w:t>{</w:t>
+      </w:r>
+    </w:p>
+    <w:p>
+      <w:pPr>
+        <w:pStyle w:val="NoSpacing"/>
+      </w:pPr>
+      <w:r>
+        <w:tab/>
+      </w:r>
+      <w:r>
+        <w:tab/>
+        <w:t>"products" : [</w:t>
+      </w:r>
+    </w:p>
+    <w:p>
+      <w:pPr>
+        <w:pStyle w:val="NoSpacing"/>
+      </w:pPr>
+      <w:r>
+        <w:tab/>
+      </w:r>
+      <w:r>
+        <w:tab/>
+      </w:r>
+      <w:r>
+        <w:tab/>
+        <w:t>{</w:t>
+      </w:r>
+    </w:p>
+    <w:p>
+      <w:pPr>
+        <w:pStyle w:val="NoSpacing"/>
+      </w:pPr>
+      <w:r>
+        <w:tab/>
+      </w:r>
+      <w:r>
+        <w:tab/>
+      </w:r>
+      <w:r>
+        <w:tab/>
+        <w:t>"productid":123,</w:t>
+      </w:r>
+    </w:p>
+    <w:p>
+      <w:pPr>
+        <w:pStyle w:val="NoSpacing"/>
+      </w:pPr>
+      <w:r>
+        <w:tab/>
+      </w:r>
+      <w:r>
+        <w:tab/>
+      </w:r>
+      <w:r>
+        <w:tab/>
+        <w:t>"</w:t>
+      </w:r>
+      <w:proofErr w:type="spellStart"/>
+      <w:r>
+        <w:t>productname</w:t>
+      </w:r>
+      <w:proofErr w:type="spellEnd"/>
+      <w:r>
+        <w:t>":"Mobile",</w:t>
+      </w:r>
+    </w:p>
+    <w:p>
+      <w:pPr>
+        <w:pStyle w:val="NoSpacing"/>
+      </w:pPr>
+      <w:r>
+        <w:tab/>
+      </w:r>
+      <w:r>
+        <w:tab/>
+      </w:r>
+      <w:r>
+        <w:tab/>
+        <w:t>"productprice":15000,</w:t>
+      </w:r>
+    </w:p>
+    <w:p>
+      <w:pPr>
+        <w:pStyle w:val="NoSpacing"/>
+      </w:pPr>
+      <w:r>
+        <w:tab/>
+      </w:r>
+      <w:r>
+        <w:tab/>
+      </w:r>
+      <w:r>
+        <w:tab/>
+        <w:t>"productquantity":2,</w:t>
+      </w:r>
+    </w:p>
+    <w:p>
+      <w:pPr>
+        <w:pStyle w:val="NoSpacing"/>
+      </w:pPr>
+      <w:r>
+        <w:tab/>
+      </w:r>
+      <w:r>
+        <w:tab/>
+      </w:r>
+      <w:r>
+        <w:tab/>
+        <w:t>"totalprice":30000</w:t>
+      </w:r>
+    </w:p>
+    <w:p>
+      <w:pPr>
+        <w:pStyle w:val="NoSpacing"/>
+      </w:pPr>
+      <w:r>
+        <w:tab/>
+      </w:r>
+      <w:r>
+        <w:tab/>
+      </w:r>
+      <w:r>
+        <w:tab/>
+        <w:t>},</w:t>
+      </w:r>
+    </w:p>
+    <w:p>
+      <w:pPr>
+        <w:pStyle w:val="NoSpacing"/>
+      </w:pPr>
+      <w:r>
+        <w:tab/>
+      </w:r>
+      <w:r>
+        <w:tab/>
+      </w:r>
+      <w:r>
+        <w:tab/>
+        <w:t>{</w:t>
+      </w:r>
+    </w:p>
+    <w:p>
+      <w:pPr>
+        <w:pStyle w:val="NoSpacing"/>
+      </w:pPr>
+      <w:r>
+        <w:tab/>
+      </w:r>
+      <w:r>
+        <w:tab/>
+      </w:r>
+      <w:r>
+        <w:tab/>
+        <w:t>"productid":133,</w:t>
+      </w:r>
+    </w:p>
+    <w:p>
+      <w:pPr>
+        <w:pStyle w:val="NoSpacing"/>
+      </w:pPr>
+      <w:r>
+        <w:tab/>
+      </w:r>
+      <w:r>
+        <w:tab/>
+      </w:r>
+      <w:r>
+        <w:tab/>
+        <w:t>"</w:t>
+      </w:r>
+      <w:proofErr w:type="spellStart"/>
+      <w:r>
+        <w:t>productname</w:t>
+      </w:r>
+      <w:proofErr w:type="spellEnd"/>
+      <w:r>
+        <w:t>":"</w:t>
+      </w:r>
+      <w:proofErr w:type="spellStart"/>
+      <w:r>
+        <w:t>pendrive</w:t>
+      </w:r>
+      <w:proofErr w:type="spellEnd"/>
+      <w:r>
+        <w:t>",</w:t>
+      </w:r>
+    </w:p>
+    <w:p>
+      <w:pPr>
+        <w:pStyle w:val="NoSpacing"/>
+      </w:pPr>
+      <w:r>
+        <w:tab/>
+      </w:r>
+      <w:r>
+        <w:tab/>
+      </w:r>
+      <w:r>
+        <w:tab/>
+        <w:t>"productprice":1000,</w:t>
+      </w:r>
+    </w:p>
+    <w:p>
+      <w:pPr>
+        <w:pStyle w:val="NoSpacing"/>
+      </w:pPr>
+      <w:r>
+        <w:tab/>
+      </w:r>
+      <w:r>
+        <w:tab/>
+      </w:r>
+      <w:r>
+        <w:tab/>
+        <w:t>"productquantity":1,</w:t>
+      </w:r>
+    </w:p>
+    <w:p>
+      <w:pPr>
+        <w:pStyle w:val="NoSpacing"/>
+      </w:pPr>
+      <w:r>
+        <w:tab/>
+      </w:r>
+      <w:r>
+        <w:tab/>
+      </w:r>
+      <w:r>
+        <w:tab/>
+        <w:t>"totalprice":1000</w:t>
+      </w:r>
+    </w:p>
+    <w:p>
+      <w:pPr>
+        <w:pStyle w:val="NoSpacing"/>
+      </w:pPr>
+      <w:r>
+        <w:tab/>
+      </w:r>
+      <w:r>
+        <w:tab/>
+      </w:r>
+      <w:r>
+        <w:tab/>
+        <w:t>}</w:t>
+      </w:r>
+    </w:p>
+    <w:p>
+      <w:pPr>
+        <w:pStyle w:val="NoSpacing"/>
+      </w:pPr>
+      <w:r>
+        <w:tab/>
+      </w:r>
+      <w:r>
+        <w:tab/>
+        <w:t>],</w:t>
+      </w:r>
+    </w:p>
+    <w:p>
+      <w:pPr>
+        <w:pStyle w:val="NoSpacing"/>
+      </w:pPr>
+      <w:r>
+        <w:tab/>
+      </w:r>
+      <w:r>
+        <w:tab/>
+        <w:t>"</w:t>
+      </w:r>
+      <w:proofErr w:type="spellStart"/>
+      <w:r>
+        <w:t>totalamount</w:t>
+      </w:r>
+      <w:proofErr w:type="spellEnd"/>
+      <w:r>
+        <w:t>": 31000,</w:t>
+      </w:r>
+    </w:p>
+    <w:p>
+      <w:pPr>
+        <w:pStyle w:val="NoSpacing"/>
+      </w:pPr>
+      <w:r>
+        <w:tab/>
+      </w:r>
+      <w:r>
+        <w:tab/>
+        <w:t>"</w:t>
+      </w:r>
+      <w:proofErr w:type="spellStart"/>
+      <w:r>
+        <w:t>taxamount</w:t>
+      </w:r>
+      <w:proofErr w:type="spellEnd"/>
+      <w:r>
+        <w:t>": 3100,</w:t>
+      </w:r>
+    </w:p>
+    <w:p>
+      <w:pPr>
+        <w:pStyle w:val="NoSpacing"/>
+      </w:pPr>
+      <w:r>
+        <w:tab/>
+      </w:r>
+      <w:r>
+        <w:tab/>
+        <w:t>"payableamount":34100</w:t>
+      </w:r>
+    </w:p>
+    <w:p>
+      <w:pPr>
+        <w:pStyle w:val="NoSpacing"/>
+      </w:pPr>
+      <w:r>
+        <w:tab/>
+        <w:t>}</w:t>
+      </w:r>
+      <w:r>
+        <w:tab/>
+      </w:r>
+    </w:p>
+    <w:p>
+      <w:pPr>
+        <w:pStyle w:val="NoSpacing"/>
+      </w:pPr>
+      <w:r>
+        <w:t xml:space="preserve">5. Create a </w:t>
+      </w:r>
+      <w:proofErr w:type="spellStart"/>
+      <w:r>
+        <w:t>RESt</w:t>
+      </w:r>
+      <w:proofErr w:type="spellEnd"/>
+      <w:r>
+        <w:t xml:space="preserve"> API to get the list of all the product.</w:t>
+      </w:r>
+    </w:p>
+    <w:p>
+      <w:pPr>
+        <w:pStyle w:val="NoSpacing"/>
+      </w:pPr>
+    </w:p>
+    <w:p>
+      <w:pPr>
+        <w:pStyle w:val="NoSpacing"/>
+      </w:pPr>
+      <w:r>
+        <w:t>Hints</w:t>
+      </w:r>
+    </w:p>
+    <w:p>
+      <w:pPr>
+        <w:pStyle w:val="NoSpacing"/>
+        <w:rPr>
+          <w:sz w:val="28"/>
+          <w:szCs w:val="28"/>
+        </w:rPr>
+      </w:pPr>
+      <w:r>
+        <w:t>1. Create array list of type Product class of name cart.</w:t>
+      </w:r>
+    </w:p>
+    <w:p>
+      <w:pPr>
+        <w:pStyle w:val="NoSpacing"/>
+        <w:rPr>
+          <w:sz w:val="28"/>
+          <w:szCs w:val="28"/>
+        </w:rPr>
+      </w:pPr>
+    </w:p>
+    <w:p>
+      <w:pPr>
+        <w:pStyle w:val="NoSpacing"/>
+        <w:rPr>
+          <w:sz w:val="28"/>
+          <w:szCs w:val="28"/>
+        </w:rPr>
+      </w:pPr>
+    </w:p>
+    <w:p>
+      <w:pPr>
+        <w:rPr>
+          <w:sz w:val="28"/>
+          <w:szCs w:val="28"/>
+        </w:rPr>
+      </w:pPr>
     </w:p>
     <w:p>
       <w:pPr>
@@ -8288,7 +9567,6 @@
           <w:szCs w:val="28"/>
           <w:u w:val="single"/>
         </w:rPr>
-        <w:lastRenderedPageBreak/>
         <w:t>Spring ORM</w:t>
       </w:r>
     </w:p>
@@ -8427,7 +9705,23 @@
           <w:sz w:val="28"/>
           <w:szCs w:val="28"/>
         </w:rPr>
-        <w:t>These tools are use to connect with databases and also use to perform Db operation more efficiently.</w:t>
+        <w:t xml:space="preserve">These tools are </w:t>
+      </w:r>
+      <w:proofErr w:type="spellStart"/>
+      <w:r>
+        <w:rPr>
+          <w:sz w:val="28"/>
+          <w:szCs w:val="28"/>
+        </w:rPr>
+        <w:t>use</w:t>
+      </w:r>
+      <w:proofErr w:type="spellEnd"/>
+      <w:r>
+        <w:rPr>
+          <w:sz w:val="28"/>
+          <w:szCs w:val="28"/>
+        </w:rPr>
+        <w:t xml:space="preserve"> to connect with databases and also use to perform Db operation more efficiently.</w:t>
       </w:r>
       <w:r>
         <w:rPr>
@@ -8565,7 +9859,7 @@
           <w:szCs w:val="28"/>
         </w:rPr>
         <w:drawing>
-          <wp:inline distT="0" distB="0" distL="0" distR="0" wp14:anchorId="7E3797A2" wp14:editId="45848CCE">
+          <wp:inline distT="0" distB="0" distL="0" distR="0" wp14:anchorId="7E3797A2" wp14:editId="6097B4AE">
             <wp:extent cx="5934710" cy="2562225"/>
             <wp:effectExtent l="0" t="0" r="8890" b="9525"/>
             <wp:docPr id="1152799362" name="Picture 1"/>
@@ -8582,7 +9876,7 @@
                     </pic:cNvPicPr>
                   </pic:nvPicPr>
                   <pic:blipFill>
-                    <a:blip r:embed="rId31" cstate="print">
+                    <a:blip r:embed="rId30" cstate="print">
                       <a:extLst>
                         <a:ext uri="{28A0092B-C50C-407E-A947-70E740481C1C}">
                           <a14:useLocalDpi xmlns:a14="http://schemas.microsoft.com/office/drawing/2010/main" val="0"/>
@@ -8701,7 +9995,23 @@
           <w:sz w:val="28"/>
           <w:szCs w:val="28"/>
         </w:rPr>
-        <w:t>Driver Jar (MySql Connector)</w:t>
+        <w:t>Driver Jar (</w:t>
+      </w:r>
+      <w:proofErr w:type="spellStart"/>
+      <w:r>
+        <w:rPr>
+          <w:sz w:val="28"/>
+          <w:szCs w:val="28"/>
+        </w:rPr>
+        <w:t>MySql</w:t>
+      </w:r>
+      <w:proofErr w:type="spellEnd"/>
+      <w:r>
+        <w:rPr>
+          <w:sz w:val="28"/>
+          <w:szCs w:val="28"/>
+        </w:rPr>
+        <w:t xml:space="preserve"> Connector)</w:t>
       </w:r>
     </w:p>
     <w:p>
@@ -8735,7 +10045,7 @@
                     <pic:cNvPicPr/>
                   </pic:nvPicPr>
                   <pic:blipFill>
-                    <a:blip r:embed="rId32"/>
+                    <a:blip r:embed="rId31"/>
                     <a:stretch>
                       <a:fillRect/>
                     </a:stretch>
@@ -8806,7 +10116,39 @@
           <w:sz w:val="28"/>
           <w:szCs w:val="28"/>
         </w:rPr>
-        <w:t>You can add a configurations into application.properties file present inside the src/main/resource</w:t>
+        <w:t xml:space="preserve">You can add a configurations into </w:t>
+      </w:r>
+      <w:proofErr w:type="spellStart"/>
+      <w:r>
+        <w:rPr>
+          <w:sz w:val="28"/>
+          <w:szCs w:val="28"/>
+        </w:rPr>
+        <w:t>application.properties</w:t>
+      </w:r>
+      <w:proofErr w:type="spellEnd"/>
+      <w:r>
+        <w:rPr>
+          <w:sz w:val="28"/>
+          <w:szCs w:val="28"/>
+        </w:rPr>
+        <w:t xml:space="preserve"> file present inside the </w:t>
+      </w:r>
+      <w:proofErr w:type="spellStart"/>
+      <w:r>
+        <w:rPr>
+          <w:sz w:val="28"/>
+          <w:szCs w:val="28"/>
+        </w:rPr>
+        <w:t>src</w:t>
+      </w:r>
+      <w:proofErr w:type="spellEnd"/>
+      <w:r>
+        <w:rPr>
+          <w:sz w:val="28"/>
+          <w:szCs w:val="28"/>
+        </w:rPr>
+        <w:t>/main/resource</w:t>
       </w:r>
       <w:r>
         <w:rPr>
@@ -8849,7 +10191,7 @@
           <w:u w:val="single"/>
         </w:rPr>
       </w:pPr>
-      <w:hyperlink r:id="rId33" w:history="1">
+      <w:hyperlink r:id="rId32" w:history="1">
         <w:r>
           <w:rPr>
             <w:rStyle w:val="Hyperlink"/>
@@ -8901,7 +10243,7 @@
                     <pic:cNvPicPr/>
                   </pic:nvPicPr>
                   <pic:blipFill>
-                    <a:blip r:embed="rId34"/>
+                    <a:blip r:embed="rId33"/>
                     <a:stretch>
                       <a:fillRect/>
                     </a:stretch>
@@ -9056,14 +10398,25 @@
         </w:rPr>
         <w:t xml:space="preserve">API: </w:t>
       </w:r>
-      <w:r>
-        <w:rPr>
-          <w:b/>
-          <w:bCs/>
-          <w:sz w:val="28"/>
-          <w:szCs w:val="28"/>
-        </w:rPr>
-        <w:t>JPARepository interface</w:t>
+      <w:proofErr w:type="spellStart"/>
+      <w:r>
+        <w:rPr>
+          <w:b/>
+          <w:bCs/>
+          <w:sz w:val="28"/>
+          <w:szCs w:val="28"/>
+        </w:rPr>
+        <w:t>JPARepository</w:t>
+      </w:r>
+      <w:proofErr w:type="spellEnd"/>
+      <w:r>
+        <w:rPr>
+          <w:b/>
+          <w:bCs/>
+          <w:sz w:val="28"/>
+          <w:szCs w:val="28"/>
+        </w:rPr>
+        <w:t xml:space="preserve"> interface</w:t>
       </w:r>
       <w:r>
         <w:rPr>
@@ -9156,8 +10509,17 @@
           <w:sz w:val="28"/>
           <w:szCs w:val="28"/>
         </w:rPr>
-        <w:t>Steps to create JpaRepository</w:t>
-      </w:r>
+        <w:t xml:space="preserve">Steps to create </w:t>
+      </w:r>
+      <w:proofErr w:type="spellStart"/>
+      <w:r>
+        <w:rPr>
+          <w:sz w:val="28"/>
+          <w:szCs w:val="28"/>
+        </w:rPr>
+        <w:t>JpaRepository</w:t>
+      </w:r>
+      <w:proofErr w:type="spellEnd"/>
     </w:p>
     <w:p>
       <w:pPr>
@@ -9193,7 +10555,15 @@
           <w:sz w:val="28"/>
           <w:szCs w:val="28"/>
         </w:rPr>
-        <w:t xml:space="preserve"> Interface and extends the Jp</w:t>
+        <w:t xml:space="preserve"> Interface and extends the </w:t>
+      </w:r>
+      <w:proofErr w:type="spellStart"/>
+      <w:r>
+        <w:rPr>
+          <w:sz w:val="28"/>
+          <w:szCs w:val="28"/>
+        </w:rPr>
+        <w:t>Jp</w:t>
       </w:r>
       <w:r>
         <w:rPr>
@@ -9207,7 +10577,15 @@
           <w:sz w:val="28"/>
           <w:szCs w:val="28"/>
         </w:rPr>
-        <w:t>Repository Interface on it.</w:t>
+        <w:t>Repository</w:t>
+      </w:r>
+      <w:proofErr w:type="spellEnd"/>
+      <w:r>
+        <w:rPr>
+          <w:sz w:val="28"/>
+          <w:szCs w:val="28"/>
+        </w:rPr>
+        <w:t xml:space="preserve"> Interface on it.</w:t>
       </w:r>
     </w:p>
     <w:p>
@@ -9248,13 +10626,22 @@
           <w:u w:val="single"/>
         </w:rPr>
       </w:pPr>
+      <w:proofErr w:type="spellStart"/>
       <w:r>
         <w:rPr>
           <w:sz w:val="28"/>
           <w:szCs w:val="28"/>
         </w:rPr>
         <w:lastRenderedPageBreak/>
-        <w:t>JpaRepository Interface has multiple methods to perform CURD</w:t>
+        <w:t>JpaRepository</w:t>
+      </w:r>
+      <w:proofErr w:type="spellEnd"/>
+      <w:r>
+        <w:rPr>
+          <w:sz w:val="28"/>
+          <w:szCs w:val="28"/>
+        </w:rPr>
+        <w:t xml:space="preserve"> Interface has multiple methods to perform CURD</w:t>
       </w:r>
       <w:r>
         <w:rPr>
@@ -9291,7 +10678,23 @@
           <w:sz w:val="28"/>
           <w:szCs w:val="28"/>
         </w:rPr>
-        <w:t>You have to specify the Entity class and the Primary key of it while creating JpaRepository.</w:t>
+        <w:t xml:space="preserve">You have to specify the Entity class and the Primary key of it while creating </w:t>
+      </w:r>
+      <w:proofErr w:type="spellStart"/>
+      <w:r>
+        <w:rPr>
+          <w:sz w:val="28"/>
+          <w:szCs w:val="28"/>
+        </w:rPr>
+        <w:t>JpaRepository</w:t>
+      </w:r>
+      <w:proofErr w:type="spellEnd"/>
+      <w:r>
+        <w:rPr>
+          <w:sz w:val="28"/>
+          <w:szCs w:val="28"/>
+        </w:rPr>
+        <w:t>.</w:t>
       </w:r>
     </w:p>
     <w:p>
@@ -9474,7 +10877,23 @@
           <w:sz w:val="28"/>
           <w:szCs w:val="28"/>
         </w:rPr>
-        <w:t>This queries are independent to the database, so the changes happened in the table will not effect you</w:t>
+        <w:t xml:space="preserve">This queries are independent to the database, so the changes happened in the table will not </w:t>
+      </w:r>
+      <w:proofErr w:type="spellStart"/>
+      <w:r>
+        <w:rPr>
+          <w:sz w:val="28"/>
+          <w:szCs w:val="28"/>
+        </w:rPr>
+        <w:t>effect</w:t>
+      </w:r>
+      <w:proofErr w:type="spellEnd"/>
+      <w:r>
+        <w:rPr>
+          <w:sz w:val="28"/>
+          <w:szCs w:val="28"/>
+        </w:rPr>
+        <w:t xml:space="preserve"> you</w:t>
       </w:r>
       <w:r>
         <w:rPr>
@@ -10046,7 +11465,7 @@
                     </pic:cNvPicPr>
                   </pic:nvPicPr>
                   <pic:blipFill>
-                    <a:blip r:embed="rId35">
+                    <a:blip r:embed="rId34">
                       <a:extLst>
                         <a:ext uri="{28A0092B-C50C-407E-A947-70E740481C1C}">
                           <a14:useLocalDpi xmlns:a14="http://schemas.microsoft.com/office/drawing/2010/main" val="0"/>
@@ -10092,7 +11511,7 @@
           <w:szCs w:val="28"/>
         </w:rPr>
         <w:drawing>
-          <wp:inline distT="0" distB="0" distL="0" distR="0" wp14:anchorId="2D1A7064" wp14:editId="6C20E881">
+          <wp:inline distT="0" distB="0" distL="0" distR="0" wp14:anchorId="2D1A7064" wp14:editId="363D1692">
             <wp:extent cx="2725387" cy="1408954"/>
             <wp:effectExtent l="0" t="0" r="0" b="1270"/>
             <wp:docPr id="2006287683" name="Picture 1"/>
@@ -10109,7 +11528,7 @@
                     </pic:cNvPicPr>
                   </pic:nvPicPr>
                   <pic:blipFill>
-                    <a:blip r:embed="rId36" cstate="print">
+                    <a:blip r:embed="rId35" cstate="print">
                       <a:extLst>
                         <a:ext uri="{28A0092B-C50C-407E-A947-70E740481C1C}">
                           <a14:useLocalDpi xmlns:a14="http://schemas.microsoft.com/office/drawing/2010/main" val="0"/>
@@ -10172,7 +11591,7 @@
                     </pic:cNvPicPr>
                   </pic:nvPicPr>
                   <pic:blipFill>
-                    <a:blip r:embed="rId37">
+                    <a:blip r:embed="rId36">
                       <a:extLst>
                         <a:ext uri="{28A0092B-C50C-407E-A947-70E740481C1C}">
                           <a14:useLocalDpi xmlns:a14="http://schemas.microsoft.com/office/drawing/2010/main" val="0"/>
@@ -10459,7 +11878,22 @@
           <w:szCs w:val="28"/>
         </w:rPr>
         <w:tab/>
-        <w:t>billingDetails: {</w:t>
+      </w:r>
+      <w:proofErr w:type="spellStart"/>
+      <w:r>
+        <w:rPr>
+          <w:sz w:val="28"/>
+          <w:szCs w:val="28"/>
+        </w:rPr>
+        <w:t>billingDetails</w:t>
+      </w:r>
+      <w:proofErr w:type="spellEnd"/>
+      <w:r>
+        <w:rPr>
+          <w:sz w:val="28"/>
+          <w:szCs w:val="28"/>
+        </w:rPr>
+        <w:t>: {</w:t>
       </w:r>
     </w:p>
     <w:p>
@@ -10498,7 +11932,23 @@
           <w:szCs w:val="28"/>
         </w:rPr>
         <w:tab/>
-        <w:t>“totalPrice”:”” // addition of all product total</w:t>
+        <w:t>“</w:t>
+      </w:r>
+      <w:proofErr w:type="spellStart"/>
+      <w:r>
+        <w:rPr>
+          <w:sz w:val="28"/>
+          <w:szCs w:val="28"/>
+        </w:rPr>
+        <w:t>totalPrice</w:t>
+      </w:r>
+      <w:proofErr w:type="spellEnd"/>
+      <w:r>
+        <w:rPr>
+          <w:sz w:val="28"/>
+          <w:szCs w:val="28"/>
+        </w:rPr>
+        <w:t>”:”” // addition of all product total</w:t>
       </w:r>
     </w:p>
     <w:p>
@@ -10622,7 +12072,23 @@
           <w:szCs w:val="28"/>
         </w:rPr>
         <w:tab/>
-        <w:t>“payableAmount”: “” // addition of above 3 fields</w:t>
+        <w:t>“</w:t>
+      </w:r>
+      <w:proofErr w:type="spellStart"/>
+      <w:r>
+        <w:rPr>
+          <w:sz w:val="28"/>
+          <w:szCs w:val="28"/>
+        </w:rPr>
+        <w:t>payableAmount</w:t>
+      </w:r>
+      <w:proofErr w:type="spellEnd"/>
+      <w:r>
+        <w:rPr>
+          <w:sz w:val="28"/>
+          <w:szCs w:val="28"/>
+        </w:rPr>
+        <w:t>”: “” // addition of above 3 fields</w:t>
       </w:r>
     </w:p>
     <w:p>

</xml_diff>

<commit_message>
SB JPA CURD Operation
SB JPA CURD Operation
</commit_message>
<xml_diff>
--- a/docs/SpringBoot.docx
+++ b/docs/SpringBoot.docx
@@ -50,7 +50,25 @@
           <w:sz w:val="20"/>
           <w:szCs w:val="20"/>
         </w:rPr>
-        <w:t>Spring Boot is a java based framework.</w:t>
+        <w:t xml:space="preserve">Spring Boot is a </w:t>
+      </w:r>
+      <w:proofErr w:type="gramStart"/>
+      <w:r>
+        <w:rPr>
+          <w:bCs/>
+          <w:sz w:val="20"/>
+          <w:szCs w:val="20"/>
+        </w:rPr>
+        <w:t>java based</w:t>
+      </w:r>
+      <w:proofErr w:type="gramEnd"/>
+      <w:r>
+        <w:rPr>
+          <w:bCs/>
+          <w:sz w:val="20"/>
+          <w:szCs w:val="20"/>
+        </w:rPr>
+        <w:t xml:space="preserve"> framework.</w:t>
       </w:r>
     </w:p>
     <w:p>
@@ -72,7 +90,25 @@
           <w:sz w:val="20"/>
           <w:szCs w:val="20"/>
         </w:rPr>
-        <w:t>Spring boot is use for a faster development and also it reduce the development efforts.</w:t>
+        <w:t xml:space="preserve">Spring boot is use for a faster development and also it </w:t>
+      </w:r>
+      <w:proofErr w:type="gramStart"/>
+      <w:r>
+        <w:rPr>
+          <w:bCs/>
+          <w:sz w:val="20"/>
+          <w:szCs w:val="20"/>
+        </w:rPr>
+        <w:t>reduce</w:t>
+      </w:r>
+      <w:proofErr w:type="gramEnd"/>
+      <w:r>
+        <w:rPr>
+          <w:bCs/>
+          <w:sz w:val="20"/>
+          <w:szCs w:val="20"/>
+        </w:rPr>
+        <w:t xml:space="preserve"> the development efforts.</w:t>
       </w:r>
     </w:p>
     <w:p>
@@ -204,7 +240,25 @@
           <w:sz w:val="20"/>
           <w:szCs w:val="20"/>
         </w:rPr>
-        <w:t>Spring framework is divided into multiple module. You can use a module as per you project requirement.</w:t>
+        <w:t xml:space="preserve">Spring framework is divided into multiple </w:t>
+      </w:r>
+      <w:proofErr w:type="gramStart"/>
+      <w:r>
+        <w:rPr>
+          <w:bCs/>
+          <w:sz w:val="20"/>
+          <w:szCs w:val="20"/>
+        </w:rPr>
+        <w:t>module</w:t>
+      </w:r>
+      <w:proofErr w:type="gramEnd"/>
+      <w:r>
+        <w:rPr>
+          <w:bCs/>
+          <w:sz w:val="20"/>
+          <w:szCs w:val="20"/>
+        </w:rPr>
+        <w:t>. You can use a module as per you project requirement.</w:t>
       </w:r>
     </w:p>
     <w:p>
@@ -1022,7 +1076,7 @@
           <w:szCs w:val="20"/>
         </w:rPr>
         <w:drawing>
-          <wp:inline distT="0" distB="0" distL="0" distR="0" wp14:anchorId="6E6CB84D" wp14:editId="1D821572">
+          <wp:inline distT="0" distB="0" distL="0" distR="0" wp14:anchorId="6E6CB84D" wp14:editId="4B45FF55">
             <wp:extent cx="5939155" cy="2188845"/>
             <wp:effectExtent l="0" t="0" r="4445" b="1905"/>
             <wp:docPr id="664363688" name="Picture 1"/>
@@ -1764,7 +1818,15 @@
         </w:numPr>
       </w:pPr>
       <w:r>
-        <w:t>This configuration will be perform by spring boot internally by looking into the dependencies added inside the project.</w:t>
+        <w:t xml:space="preserve">This configuration will be </w:t>
+      </w:r>
+      <w:proofErr w:type="gramStart"/>
+      <w:r>
+        <w:t>perform</w:t>
+      </w:r>
+      <w:proofErr w:type="gramEnd"/>
+      <w:r>
+        <w:t xml:space="preserve"> by spring boot internally by looking into the dependencies added inside the project.</w:t>
       </w:r>
     </w:p>
     <w:p>
@@ -2131,7 +2193,15 @@
         </w:rPr>
       </w:pPr>
       <w:r>
-        <w:t>@Autowire: it is a process in which spring will identify the dependency and inject those object into the java class internally</w:t>
+        <w:t xml:space="preserve">@Autowire: it is a process in which spring will identify the dependency and inject </w:t>
+      </w:r>
+      <w:proofErr w:type="gramStart"/>
+      <w:r>
+        <w:t>those object</w:t>
+      </w:r>
+      <w:proofErr w:type="gramEnd"/>
+      <w:r>
+        <w:t xml:space="preserve"> into the java class internally</w:t>
       </w:r>
       <w:r>
         <w:t xml:space="preserve"> (To make dependency injection process internally/automatically)</w:t>
@@ -2227,10 +2297,12 @@
         <w:t xml:space="preserve">It will also </w:t>
       </w:r>
       <w:proofErr w:type="spellStart"/>
+      <w:proofErr w:type="gramStart"/>
       <w:r>
         <w:t>provides</w:t>
       </w:r>
       <w:proofErr w:type="spellEnd"/>
+      <w:proofErr w:type="gramEnd"/>
       <w:r>
         <w:t xml:space="preserve"> the object whenever required.</w:t>
       </w:r>
@@ -2298,7 +2370,15 @@
         </w:numPr>
       </w:pPr>
       <w:r>
-        <w:t>You can control how many object to be created and when to create object of bean classes</w:t>
+        <w:t xml:space="preserve">You can control how many </w:t>
+      </w:r>
+      <w:proofErr w:type="gramStart"/>
+      <w:r>
+        <w:t>object</w:t>
+      </w:r>
+      <w:proofErr w:type="gramEnd"/>
+      <w:r>
+        <w:t xml:space="preserve"> to be created and when to create object of bean classes</w:t>
       </w:r>
       <w:r>
         <w:t>.</w:t>
@@ -2313,7 +2393,15 @@
         </w:numPr>
       </w:pPr>
       <w:r>
-        <w:t>There are different scope of the bean</w:t>
+        <w:t xml:space="preserve">There </w:t>
+      </w:r>
+      <w:proofErr w:type="gramStart"/>
+      <w:r>
+        <w:t>are</w:t>
+      </w:r>
+      <w:proofErr w:type="gramEnd"/>
+      <w:r>
+        <w:t xml:space="preserve"> different scope of the bean</w:t>
       </w:r>
     </w:p>
     <w:p>
@@ -2373,7 +2461,15 @@
         </w:numPr>
       </w:pPr>
       <w:r>
-        <w:t>There will be multiple object created for every request</w:t>
+        <w:t xml:space="preserve">There will be multiple </w:t>
+      </w:r>
+      <w:proofErr w:type="gramStart"/>
+      <w:r>
+        <w:t>object</w:t>
+      </w:r>
+      <w:proofErr w:type="gramEnd"/>
+      <w:r>
+        <w:t xml:space="preserve"> created for every request</w:t>
       </w:r>
     </w:p>
     <w:p>
@@ -2562,7 +2658,15 @@
         </w:rPr>
       </w:pPr>
       <w:r>
-        <w:t>The Objects of the java classes can be created manually and then those object can be assign to spring to for management.</w:t>
+        <w:t xml:space="preserve">The Objects of the java classes can be created manually and then </w:t>
+      </w:r>
+      <w:proofErr w:type="gramStart"/>
+      <w:r>
+        <w:t>those object</w:t>
+      </w:r>
+      <w:proofErr w:type="gramEnd"/>
+      <w:r>
+        <w:t xml:space="preserve"> can be assign to spring to for management.</w:t>
       </w:r>
     </w:p>
     <w:p>
@@ -2682,6 +2786,7 @@
         <w:t xml:space="preserve"> </w:t>
       </w:r>
       <w:proofErr w:type="spellStart"/>
+      <w:proofErr w:type="gramStart"/>
       <w:r>
         <w:rPr>
           <w:rFonts w:ascii="Consolas" w:hAnsi="Consolas" w:cs="Consolas"/>
@@ -2699,7 +2804,17 @@
           <w:sz w:val="28"/>
           <w:szCs w:val="28"/>
         </w:rPr>
-        <w:t>() {</w:t>
+        <w:t>(</w:t>
+      </w:r>
+      <w:proofErr w:type="gramEnd"/>
+      <w:r>
+        <w:rPr>
+          <w:rFonts w:ascii="Consolas" w:hAnsi="Consolas" w:cs="Consolas"/>
+          <w:color w:val="000000"/>
+          <w:sz w:val="28"/>
+          <w:szCs w:val="28"/>
+        </w:rPr>
+        <w:t>) {</w:t>
       </w:r>
     </w:p>
     <w:p>
@@ -2784,6 +2899,7 @@
         <w:t xml:space="preserve"> </w:t>
       </w:r>
       <w:proofErr w:type="spellStart"/>
+      <w:proofErr w:type="gramStart"/>
       <w:r>
         <w:rPr>
           <w:rFonts w:ascii="Consolas" w:hAnsi="Consolas" w:cs="Consolas"/>
@@ -2802,7 +2918,17 @@
           <w:sz w:val="28"/>
           <w:szCs w:val="28"/>
         </w:rPr>
-        <w:t>();</w:t>
+        <w:t>(</w:t>
+      </w:r>
+      <w:proofErr w:type="gramEnd"/>
+      <w:r>
+        <w:rPr>
+          <w:rFonts w:ascii="Consolas" w:hAnsi="Consolas" w:cs="Consolas"/>
+          <w:color w:val="000000"/>
+          <w:sz w:val="28"/>
+          <w:szCs w:val="28"/>
+        </w:rPr>
+        <w:t>);</w:t>
       </w:r>
     </w:p>
     <w:p>
@@ -2828,6 +2954,7 @@
         <w:tab/>
       </w:r>
       <w:proofErr w:type="spellStart"/>
+      <w:proofErr w:type="gramStart"/>
       <w:r>
         <w:rPr>
           <w:rFonts w:ascii="Consolas" w:hAnsi="Consolas" w:cs="Consolas"/>
@@ -2847,6 +2974,7 @@
         <w:t>.setDBConnection</w:t>
       </w:r>
       <w:proofErr w:type="spellEnd"/>
+      <w:proofErr w:type="gramEnd"/>
       <w:r>
         <w:rPr>
           <w:rFonts w:ascii="Consolas" w:hAnsi="Consolas" w:cs="Consolas"/>
@@ -3181,7 +3309,23 @@
           <w:sz w:val="28"/>
           <w:szCs w:val="28"/>
         </w:rPr>
-        <w:t xml:space="preserve">JSON can be represented in 2 form </w:t>
+        <w:t xml:space="preserve">JSON can be represented in 2 </w:t>
+      </w:r>
+      <w:proofErr w:type="gramStart"/>
+      <w:r>
+        <w:rPr>
+          <w:sz w:val="28"/>
+          <w:szCs w:val="28"/>
+        </w:rPr>
+        <w:t>form</w:t>
+      </w:r>
+      <w:proofErr w:type="gramEnd"/>
+      <w:r>
+        <w:rPr>
+          <w:sz w:val="28"/>
+          <w:szCs w:val="28"/>
+        </w:rPr>
+        <w:t xml:space="preserve"> </w:t>
       </w:r>
     </w:p>
     <w:p>
@@ -3523,12 +3667,21 @@
           <w:szCs w:val="28"/>
         </w:rPr>
       </w:pPr>
-      <w:r>
-        <w:rPr>
-          <w:sz w:val="28"/>
-          <w:szCs w:val="28"/>
-        </w:rPr>
-        <w:t xml:space="preserve">[  value1, value2, … ]  </w:t>
+      <w:proofErr w:type="gramStart"/>
+      <w:r>
+        <w:rPr>
+          <w:sz w:val="28"/>
+          <w:szCs w:val="28"/>
+        </w:rPr>
+        <w:t>[  value</w:t>
+      </w:r>
+      <w:proofErr w:type="gramEnd"/>
+      <w:r>
+        <w:rPr>
+          <w:sz w:val="28"/>
+          <w:szCs w:val="28"/>
+        </w:rPr>
+        <w:t xml:space="preserve">1, value2, … ]  </w:t>
       </w:r>
     </w:p>
     <w:p>
@@ -3865,7 +4018,15 @@
           <w:sz w:val="28"/>
           <w:szCs w:val="28"/>
         </w:rPr>
-        <w:t>”:”</w:t>
+        <w:t>”</w:t>
+      </w:r>
+      <w:proofErr w:type="gramStart"/>
+      <w:r>
+        <w:rPr>
+          <w:sz w:val="28"/>
+          <w:szCs w:val="28"/>
+        </w:rPr>
+        <w:t>:”</w:t>
       </w:r>
       <w:proofErr w:type="spellStart"/>
       <w:r>
@@ -3876,6 +4037,7 @@
         <w:t>Abc</w:t>
       </w:r>
       <w:proofErr w:type="spellEnd"/>
+      <w:proofErr w:type="gramEnd"/>
       <w:r>
         <w:rPr>
           <w:sz w:val="28"/>
@@ -4325,7 +4487,23 @@
           <w:szCs w:val="28"/>
         </w:rPr>
         <w:tab/>
-        <w:t>“skills”: [“Java” ,”Html” ,”CSS” ,”JS”]</w:t>
+        <w:t>“skills”: [“Java</w:t>
+      </w:r>
+      <w:proofErr w:type="gramStart"/>
+      <w:r>
+        <w:rPr>
+          <w:sz w:val="28"/>
+          <w:szCs w:val="28"/>
+        </w:rPr>
+        <w:t>” ,”Html</w:t>
+      </w:r>
+      <w:proofErr w:type="gramEnd"/>
+      <w:r>
+        <w:rPr>
+          <w:sz w:val="28"/>
+          <w:szCs w:val="28"/>
+        </w:rPr>
+        <w:t>” ,”CSS” ,”JS”]</w:t>
       </w:r>
       <w:r>
         <w:rPr>
@@ -4387,7 +4565,15 @@
           <w:szCs w:val="28"/>
         </w:rPr>
         <w:tab/>
-        <w:t>“city”:”</w:t>
+        <w:t>“city”</w:t>
+      </w:r>
+      <w:proofErr w:type="gramStart"/>
+      <w:r>
+        <w:rPr>
+          <w:sz w:val="28"/>
+          <w:szCs w:val="28"/>
+        </w:rPr>
+        <w:t>:”</w:t>
       </w:r>
       <w:proofErr w:type="spellStart"/>
       <w:r>
@@ -4398,6 +4584,7 @@
         <w:t>pune</w:t>
       </w:r>
       <w:proofErr w:type="spellEnd"/>
+      <w:proofErr w:type="gramEnd"/>
       <w:r>
         <w:rPr>
           <w:sz w:val="28"/>
@@ -4618,9 +4805,18 @@
           <w:sz w:val="28"/>
           <w:szCs w:val="28"/>
         </w:rPr>
-        <w:t>name”:”Lib</w:t>
+        <w:t>name”</w:t>
+      </w:r>
+      <w:proofErr w:type="gramStart"/>
+      <w:r>
+        <w:rPr>
+          <w:sz w:val="28"/>
+          <w:szCs w:val="28"/>
+        </w:rPr>
+        <w:t>:”Lib</w:t>
       </w:r>
       <w:proofErr w:type="spellEnd"/>
+      <w:proofErr w:type="gramEnd"/>
       <w:r>
         <w:rPr>
           <w:sz w:val="28"/>
@@ -4817,9 +5013,18 @@
           <w:sz w:val="28"/>
           <w:szCs w:val="28"/>
         </w:rPr>
-        <w:t>name”:”Student</w:t>
+        <w:t>name”</w:t>
+      </w:r>
+      <w:proofErr w:type="gramStart"/>
+      <w:r>
+        <w:rPr>
+          <w:sz w:val="28"/>
+          <w:szCs w:val="28"/>
+        </w:rPr>
+        <w:t>:”Student</w:t>
       </w:r>
       <w:proofErr w:type="spellEnd"/>
+      <w:proofErr w:type="gramEnd"/>
       <w:r>
         <w:rPr>
           <w:sz w:val="28"/>
@@ -5091,7 +5296,7 @@
           <w:noProof/>
         </w:rPr>
         <w:drawing>
-          <wp:inline distT="0" distB="0" distL="0" distR="0" wp14:anchorId="62DC6128" wp14:editId="6B4A53EA">
+          <wp:inline distT="0" distB="0" distL="0" distR="0" wp14:anchorId="62DC6128" wp14:editId="007CB55A">
             <wp:extent cx="4181475" cy="1150319"/>
             <wp:effectExtent l="0" t="0" r="0" b="0"/>
             <wp:docPr id="774359870" name="Picture 1"/>
@@ -5162,7 +5367,7 @@
           <w:noProof/>
         </w:rPr>
         <w:drawing>
-          <wp:inline distT="0" distB="0" distL="0" distR="0" wp14:anchorId="5FFCCE23" wp14:editId="61A3FDBE">
+          <wp:inline distT="0" distB="0" distL="0" distR="0" wp14:anchorId="5FFCCE23" wp14:editId="26A0C39A">
             <wp:extent cx="4127277" cy="1624013"/>
             <wp:effectExtent l="0" t="0" r="6985" b="0"/>
             <wp:docPr id="1290778994" name="Picture 2"/>
@@ -5227,7 +5432,7 @@
           <w:noProof/>
         </w:rPr>
         <w:drawing>
-          <wp:inline distT="0" distB="0" distL="0" distR="0" wp14:anchorId="2F4EC679" wp14:editId="0C1D787D">
+          <wp:inline distT="0" distB="0" distL="0" distR="0" wp14:anchorId="2F4EC679" wp14:editId="7CB0D322">
             <wp:extent cx="4564650" cy="1971675"/>
             <wp:effectExtent l="0" t="0" r="7620" b="0"/>
             <wp:docPr id="1032070560" name="Picture 3"/>
@@ -5292,7 +5497,7 @@
         </w:rPr>
         <w:lastRenderedPageBreak/>
         <w:drawing>
-          <wp:inline distT="0" distB="0" distL="0" distR="0" wp14:anchorId="4A17F086" wp14:editId="32C008C7">
+          <wp:inline distT="0" distB="0" distL="0" distR="0" wp14:anchorId="4A17F086" wp14:editId="23A499E6">
             <wp:extent cx="3817945" cy="2112463"/>
             <wp:effectExtent l="0" t="0" r="0" b="2540"/>
             <wp:docPr id="226855749" name="Picture 4"/>
@@ -5366,7 +5571,7 @@
           <w:noProof/>
         </w:rPr>
         <w:drawing>
-          <wp:inline distT="0" distB="0" distL="0" distR="0" wp14:anchorId="1F1568D3" wp14:editId="385868FA">
+          <wp:inline distT="0" distB="0" distL="0" distR="0" wp14:anchorId="1F1568D3" wp14:editId="0FF77733">
             <wp:extent cx="5937250" cy="2652395"/>
             <wp:effectExtent l="0" t="0" r="6350" b="0"/>
             <wp:docPr id="1547117342" name="Picture 5"/>
@@ -5701,7 +5906,25 @@
           <w:sz w:val="24"/>
           <w:szCs w:val="24"/>
         </w:rPr>
-        <w:t>REST API is use to expose the services (Web services) of one application to the another application.</w:t>
+        <w:t xml:space="preserve">REST API is use to expose the services (Web services) of one application to </w:t>
+      </w:r>
+      <w:proofErr w:type="gramStart"/>
+      <w:r>
+        <w:rPr>
+          <w:bCs/>
+          <w:sz w:val="24"/>
+          <w:szCs w:val="24"/>
+        </w:rPr>
+        <w:t>the another</w:t>
+      </w:r>
+      <w:proofErr w:type="gramEnd"/>
+      <w:r>
+        <w:rPr>
+          <w:bCs/>
+          <w:sz w:val="24"/>
+          <w:szCs w:val="24"/>
+        </w:rPr>
+        <w:t xml:space="preserve"> application.</w:t>
       </w:r>
     </w:p>
     <w:p>
@@ -6043,7 +6266,25 @@
           <w:sz w:val="24"/>
           <w:szCs w:val="24"/>
         </w:rPr>
-        <w:t>It is use to get the user data using an request parameter</w:t>
+        <w:t xml:space="preserve">It is use to get the user data using </w:t>
+      </w:r>
+      <w:proofErr w:type="gramStart"/>
+      <w:r>
+        <w:rPr>
+          <w:bCs/>
+          <w:sz w:val="24"/>
+          <w:szCs w:val="24"/>
+        </w:rPr>
+        <w:t>an</w:t>
+      </w:r>
+      <w:proofErr w:type="gramEnd"/>
+      <w:r>
+        <w:rPr>
+          <w:bCs/>
+          <w:sz w:val="24"/>
+          <w:szCs w:val="24"/>
+        </w:rPr>
+        <w:t xml:space="preserve"> request parameter</w:t>
       </w:r>
     </w:p>
     <w:p>
@@ -6138,13 +6379,23 @@
           <w:szCs w:val="24"/>
         </w:rPr>
       </w:pPr>
-      <w:r>
-        <w:rPr>
-          <w:bCs/>
-          <w:sz w:val="24"/>
-          <w:szCs w:val="24"/>
-        </w:rPr>
-        <w:t xml:space="preserve">URL : </w:t>
+      <w:proofErr w:type="gramStart"/>
+      <w:r>
+        <w:rPr>
+          <w:bCs/>
+          <w:sz w:val="24"/>
+          <w:szCs w:val="24"/>
+        </w:rPr>
+        <w:t>URL :</w:t>
+      </w:r>
+      <w:proofErr w:type="gramEnd"/>
+      <w:r>
+        <w:rPr>
+          <w:bCs/>
+          <w:sz w:val="24"/>
+          <w:szCs w:val="24"/>
+        </w:rPr>
+        <w:t xml:space="preserve"> </w:t>
       </w:r>
       <w:r>
         <w:rPr>
@@ -6422,13 +6673,23 @@
           <w:szCs w:val="24"/>
         </w:rPr>
       </w:pPr>
-      <w:r>
-        <w:rPr>
-          <w:bCs/>
-          <w:sz w:val="24"/>
-          <w:szCs w:val="24"/>
-        </w:rPr>
-        <w:t xml:space="preserve">URL  :  </w:t>
+      <w:proofErr w:type="gramStart"/>
+      <w:r>
+        <w:rPr>
+          <w:bCs/>
+          <w:sz w:val="24"/>
+          <w:szCs w:val="24"/>
+        </w:rPr>
+        <w:t>URL  :</w:t>
+      </w:r>
+      <w:proofErr w:type="gramEnd"/>
+      <w:r>
+        <w:rPr>
+          <w:bCs/>
+          <w:sz w:val="24"/>
+          <w:szCs w:val="24"/>
+        </w:rPr>
+        <w:t xml:space="preserve">  </w:t>
       </w:r>
       <w:r>
         <w:rPr>
@@ -6714,13 +6975,23 @@
           <w:shd w:val="clear" w:color="auto" w:fill="FFFFFF"/>
         </w:rPr>
       </w:pPr>
-      <w:r>
-        <w:rPr>
-          <w:bCs/>
-          <w:sz w:val="24"/>
-          <w:szCs w:val="24"/>
-        </w:rPr>
-        <w:t xml:space="preserve">URL : </w:t>
+      <w:proofErr w:type="gramStart"/>
+      <w:r>
+        <w:rPr>
+          <w:bCs/>
+          <w:sz w:val="24"/>
+          <w:szCs w:val="24"/>
+        </w:rPr>
+        <w:t>URL :</w:t>
+      </w:r>
+      <w:proofErr w:type="gramEnd"/>
+      <w:r>
+        <w:rPr>
+          <w:bCs/>
+          <w:sz w:val="24"/>
+          <w:szCs w:val="24"/>
+        </w:rPr>
+        <w:t xml:space="preserve"> </w:t>
       </w:r>
       <w:r>
         <w:rPr>
@@ -6903,13 +7174,23 @@
         </w:rPr>
         <w:t xml:space="preserve">To Create </w:t>
       </w:r>
-      <w:r>
-        <w:rPr>
-          <w:b/>
-          <w:sz w:val="24"/>
-          <w:szCs w:val="24"/>
-        </w:rPr>
-        <w:t>HTTP G</w:t>
+      <w:proofErr w:type="gramStart"/>
+      <w:r>
+        <w:rPr>
+          <w:b/>
+          <w:sz w:val="24"/>
+          <w:szCs w:val="24"/>
+        </w:rPr>
+        <w:t>HTTP</w:t>
+      </w:r>
+      <w:proofErr w:type="gramEnd"/>
+      <w:r>
+        <w:rPr>
+          <w:b/>
+          <w:sz w:val="24"/>
+          <w:szCs w:val="24"/>
+        </w:rPr>
+        <w:t xml:space="preserve"> G</w:t>
       </w:r>
       <w:r>
         <w:rPr>
@@ -6965,6 +7246,7 @@
         </w:rPr>
         <w:t xml:space="preserve">If you use the same method multiple time then it </w:t>
       </w:r>
+      <w:proofErr w:type="gramStart"/>
       <w:r>
         <w:rPr>
           <w:b/>
@@ -6972,7 +7254,17 @@
           <w:szCs w:val="24"/>
           <w:highlight w:val="yellow"/>
         </w:rPr>
-        <w:t>return an same result</w:t>
+        <w:t>return</w:t>
+      </w:r>
+      <w:proofErr w:type="gramEnd"/>
+      <w:r>
+        <w:rPr>
+          <w:b/>
+          <w:sz w:val="24"/>
+          <w:szCs w:val="24"/>
+          <w:highlight w:val="yellow"/>
+        </w:rPr>
+        <w:t xml:space="preserve"> an same result</w:t>
       </w:r>
       <w:r>
         <w:rPr>
@@ -7041,7 +7333,25 @@
           <w:sz w:val="24"/>
           <w:szCs w:val="24"/>
         </w:rPr>
-        <w:t>POST method is use to create/insert a new resources at the backend application.</w:t>
+        <w:t xml:space="preserve">POST method is use to create/insert a </w:t>
+      </w:r>
+      <w:proofErr w:type="gramStart"/>
+      <w:r>
+        <w:rPr>
+          <w:bCs/>
+          <w:sz w:val="24"/>
+          <w:szCs w:val="24"/>
+        </w:rPr>
+        <w:t>new resources</w:t>
+      </w:r>
+      <w:proofErr w:type="gramEnd"/>
+      <w:r>
+        <w:rPr>
+          <w:bCs/>
+          <w:sz w:val="24"/>
+          <w:szCs w:val="24"/>
+        </w:rPr>
+        <w:t xml:space="preserve"> at the backend application.</w:t>
       </w:r>
     </w:p>
     <w:p>
@@ -7079,7 +7389,25 @@
           <w:sz w:val="24"/>
           <w:szCs w:val="24"/>
         </w:rPr>
-        <w:t xml:space="preserve"> method you can use </w:t>
+        <w:t xml:space="preserve"> </w:t>
+      </w:r>
+      <w:proofErr w:type="gramStart"/>
+      <w:r>
+        <w:rPr>
+          <w:bCs/>
+          <w:sz w:val="24"/>
+          <w:szCs w:val="24"/>
+        </w:rPr>
+        <w:t>method</w:t>
+      </w:r>
+      <w:proofErr w:type="gramEnd"/>
+      <w:r>
+        <w:rPr>
+          <w:bCs/>
+          <w:sz w:val="24"/>
+          <w:szCs w:val="24"/>
+        </w:rPr>
+        <w:t xml:space="preserve"> you can use </w:t>
       </w:r>
       <w:r>
         <w:rPr>
@@ -7111,6 +7439,7 @@
         </w:rPr>
         <w:t xml:space="preserve">If you use the same method multiple time then it </w:t>
       </w:r>
+      <w:proofErr w:type="gramStart"/>
       <w:r>
         <w:rPr>
           <w:b/>
@@ -7118,7 +7447,17 @@
           <w:szCs w:val="24"/>
           <w:highlight w:val="yellow"/>
         </w:rPr>
-        <w:t xml:space="preserve">return an </w:t>
+        <w:t>return</w:t>
+      </w:r>
+      <w:proofErr w:type="gramEnd"/>
+      <w:r>
+        <w:rPr>
+          <w:b/>
+          <w:sz w:val="24"/>
+          <w:szCs w:val="24"/>
+          <w:highlight w:val="yellow"/>
+        </w:rPr>
+        <w:t xml:space="preserve"> an </w:t>
       </w:r>
       <w:r>
         <w:rPr>
@@ -7292,6 +7631,7 @@
         </w:rPr>
         <w:t xml:space="preserve">If you use the same method multiple time then it </w:t>
       </w:r>
+      <w:proofErr w:type="gramStart"/>
       <w:r>
         <w:rPr>
           <w:b/>
@@ -7299,7 +7639,17 @@
           <w:szCs w:val="24"/>
           <w:highlight w:val="yellow"/>
         </w:rPr>
-        <w:t>return an same result</w:t>
+        <w:t>return</w:t>
+      </w:r>
+      <w:proofErr w:type="gramEnd"/>
+      <w:r>
+        <w:rPr>
+          <w:b/>
+          <w:sz w:val="24"/>
+          <w:szCs w:val="24"/>
+          <w:highlight w:val="yellow"/>
+        </w:rPr>
+        <w:t xml:space="preserve"> an same result</w:t>
       </w:r>
       <w:r>
         <w:rPr>
@@ -7392,13 +7742,23 @@
         </w:rPr>
         <w:t xml:space="preserve">To create </w:t>
       </w:r>
-      <w:r>
-        <w:rPr>
-          <w:b/>
-          <w:sz w:val="24"/>
-          <w:szCs w:val="24"/>
-        </w:rPr>
-        <w:t xml:space="preserve">HTTP </w:t>
+      <w:proofErr w:type="gramStart"/>
+      <w:r>
+        <w:rPr>
+          <w:b/>
+          <w:sz w:val="24"/>
+          <w:szCs w:val="24"/>
+        </w:rPr>
+        <w:t>HTTP</w:t>
+      </w:r>
+      <w:proofErr w:type="gramEnd"/>
+      <w:r>
+        <w:rPr>
+          <w:b/>
+          <w:sz w:val="24"/>
+          <w:szCs w:val="24"/>
+        </w:rPr>
+        <w:t xml:space="preserve"> </w:t>
       </w:r>
       <w:r>
         <w:rPr>
@@ -7470,6 +7830,7 @@
         </w:rPr>
         <w:t xml:space="preserve">If you use the same method multiple time then it </w:t>
       </w:r>
+      <w:proofErr w:type="gramStart"/>
       <w:r>
         <w:rPr>
           <w:b/>
@@ -7477,7 +7838,17 @@
           <w:szCs w:val="24"/>
           <w:highlight w:val="yellow"/>
         </w:rPr>
-        <w:t>return an same result</w:t>
+        <w:t>return</w:t>
+      </w:r>
+      <w:proofErr w:type="gramEnd"/>
+      <w:r>
+        <w:rPr>
+          <w:b/>
+          <w:sz w:val="24"/>
+          <w:szCs w:val="24"/>
+          <w:highlight w:val="yellow"/>
+        </w:rPr>
+        <w:t xml:space="preserve"> an same result</w:t>
       </w:r>
       <w:r>
         <w:rPr>
@@ -7680,7 +8051,25 @@
           <w:sz w:val="24"/>
           <w:szCs w:val="24"/>
         </w:rPr>
-        <w:t xml:space="preserve">@CorssOrigin(value = “*”) </w:t>
+        <w:t>@</w:t>
+      </w:r>
+      <w:proofErr w:type="gramStart"/>
+      <w:r>
+        <w:rPr>
+          <w:b/>
+          <w:sz w:val="24"/>
+          <w:szCs w:val="24"/>
+        </w:rPr>
+        <w:t>CorssOrigin(</w:t>
+      </w:r>
+      <w:proofErr w:type="gramEnd"/>
+      <w:r>
+        <w:rPr>
+          <w:b/>
+          <w:sz w:val="24"/>
+          <w:szCs w:val="24"/>
+        </w:rPr>
+        <w:t xml:space="preserve">value = “*”) </w:t>
       </w:r>
     </w:p>
     <w:p>
@@ -7716,7 +8105,25 @@
           <w:sz w:val="24"/>
           <w:szCs w:val="24"/>
         </w:rPr>
-        <w:t xml:space="preserve">@CorssOrigin(value = “localhost:3000”) </w:t>
+        <w:t>@</w:t>
+      </w:r>
+      <w:proofErr w:type="gramStart"/>
+      <w:r>
+        <w:rPr>
+          <w:b/>
+          <w:sz w:val="24"/>
+          <w:szCs w:val="24"/>
+        </w:rPr>
+        <w:t>CorssOrigin(</w:t>
+      </w:r>
+      <w:proofErr w:type="gramEnd"/>
+      <w:r>
+        <w:rPr>
+          <w:b/>
+          <w:sz w:val="24"/>
+          <w:szCs w:val="24"/>
+        </w:rPr>
+        <w:t xml:space="preserve">value = “localhost:3000”) </w:t>
       </w:r>
     </w:p>
     <w:p>
@@ -9012,7 +9419,23 @@
           <w:sz w:val="28"/>
           <w:szCs w:val="28"/>
         </w:rPr>
-        <w:t xml:space="preserve">Create a rest API which in which accept the 2 numbers and the operation(+,-,*,/) for the user and return the output to the </w:t>
+        <w:t xml:space="preserve">Create a rest API which in which accept the 2 numbers and the </w:t>
+      </w:r>
+      <w:proofErr w:type="gramStart"/>
+      <w:r>
+        <w:rPr>
+          <w:sz w:val="28"/>
+          <w:szCs w:val="28"/>
+        </w:rPr>
+        <w:t>operation(</w:t>
+      </w:r>
+      <w:proofErr w:type="gramEnd"/>
+      <w:r>
+        <w:rPr>
+          <w:sz w:val="28"/>
+          <w:szCs w:val="28"/>
+        </w:rPr>
+        <w:t xml:space="preserve">+,-,*,/) for the user and return the output to the </w:t>
       </w:r>
       <w:r>
         <w:rPr>
@@ -9136,7 +9559,15 @@
       </w:r>
       <w:r>
         <w:tab/>
-        <w:t>"products" : [</w:t>
+        <w:t>"products</w:t>
+      </w:r>
+      <w:proofErr w:type="gramStart"/>
+      <w:r>
+        <w:t>" :</w:t>
+      </w:r>
+      <w:proofErr w:type="gramEnd"/>
+      <w:r>
+        <w:t xml:space="preserve"> [</w:t>
       </w:r>
     </w:p>
     <w:p>
@@ -9855,7 +10286,7 @@
           <w:szCs w:val="28"/>
         </w:rPr>
         <w:drawing>
-          <wp:inline distT="0" distB="0" distL="0" distR="0" wp14:anchorId="7E3797A2" wp14:editId="44C44358">
+          <wp:inline distT="0" distB="0" distL="0" distR="0" wp14:anchorId="7E3797A2" wp14:editId="584952B9">
             <wp:extent cx="5934710" cy="2562225"/>
             <wp:effectExtent l="0" t="0" r="8890" b="9525"/>
             <wp:docPr id="1152799362" name="Picture 1"/>
@@ -10115,6 +10546,7 @@
         <w:t xml:space="preserve">You can add a configurations into </w:t>
       </w:r>
       <w:proofErr w:type="spellStart"/>
+      <w:proofErr w:type="gramStart"/>
       <w:r>
         <w:rPr>
           <w:sz w:val="28"/>
@@ -10123,6 +10555,7 @@
         <w:t>application.properties</w:t>
       </w:r>
       <w:proofErr w:type="spellEnd"/>
+      <w:proofErr w:type="gramEnd"/>
       <w:r>
         <w:rPr>
           <w:sz w:val="28"/>
@@ -10349,7 +10782,23 @@
           <w:sz w:val="28"/>
           <w:szCs w:val="28"/>
         </w:rPr>
-        <w:t>Entity classes will be further connect with the table through the hibernate.</w:t>
+        <w:t xml:space="preserve">Entity classes will be further </w:t>
+      </w:r>
+      <w:proofErr w:type="gramStart"/>
+      <w:r>
+        <w:rPr>
+          <w:sz w:val="28"/>
+          <w:szCs w:val="28"/>
+        </w:rPr>
+        <w:t>connect</w:t>
+      </w:r>
+      <w:proofErr w:type="gramEnd"/>
+      <w:r>
+        <w:rPr>
+          <w:sz w:val="28"/>
+          <w:szCs w:val="28"/>
+        </w:rPr>
+        <w:t xml:space="preserve"> with the table through the hibernate.</w:t>
       </w:r>
     </w:p>
     <w:p>
@@ -10445,7 +10894,23 @@
           <w:sz w:val="28"/>
           <w:szCs w:val="28"/>
         </w:rPr>
-        <w:t>This is used to execute the Database operations(DML</w:t>
+        <w:t xml:space="preserve">This is used to execute the Database </w:t>
+      </w:r>
+      <w:proofErr w:type="gramStart"/>
+      <w:r>
+        <w:rPr>
+          <w:sz w:val="28"/>
+          <w:szCs w:val="28"/>
+        </w:rPr>
+        <w:t>operations(</w:t>
+      </w:r>
+      <w:proofErr w:type="gramEnd"/>
+      <w:r>
+        <w:rPr>
+          <w:sz w:val="28"/>
+          <w:szCs w:val="28"/>
+        </w:rPr>
+        <w:t>DML</w:t>
       </w:r>
       <w:r>
         <w:rPr>
@@ -10482,7 +10947,23 @@
           <w:sz w:val="28"/>
           <w:szCs w:val="28"/>
         </w:rPr>
-        <w:t>Using APIs you can execute the queries and get the result back into java application.</w:t>
+        <w:t xml:space="preserve">Using </w:t>
+      </w:r>
+      <w:proofErr w:type="gramStart"/>
+      <w:r>
+        <w:rPr>
+          <w:sz w:val="28"/>
+          <w:szCs w:val="28"/>
+        </w:rPr>
+        <w:t>APIs</w:t>
+      </w:r>
+      <w:proofErr w:type="gramEnd"/>
+      <w:r>
+        <w:rPr>
+          <w:sz w:val="28"/>
+          <w:szCs w:val="28"/>
+        </w:rPr>
+        <w:t xml:space="preserve"> you can execute the queries and get the result back into java application.</w:t>
       </w:r>
     </w:p>
     <w:p>
@@ -10727,7 +11208,6 @@
     </w:p>
     <w:p>
       <w:pPr>
-        <w:pStyle w:val="NoSpacing"/>
         <w:rPr>
           <w:b/>
           <w:bCs/>
@@ -10744,6 +11224,295 @@
           <w:szCs w:val="28"/>
           <w:u w:val="single"/>
         </w:rPr>
+        <w:t>Task on CURD Operation</w:t>
+      </w:r>
+    </w:p>
+    <w:p>
+      <w:pPr>
+        <w:rPr>
+          <w:sz w:val="28"/>
+          <w:szCs w:val="28"/>
+        </w:rPr>
+      </w:pPr>
+      <w:r>
+        <w:rPr>
+          <w:sz w:val="28"/>
+          <w:szCs w:val="28"/>
+        </w:rPr>
+        <w:t>1. Manage Student Information</w:t>
+      </w:r>
+    </w:p>
+    <w:p>
+      <w:pPr>
+        <w:rPr>
+          <w:sz w:val="28"/>
+          <w:szCs w:val="28"/>
+        </w:rPr>
+      </w:pPr>
+      <w:r>
+        <w:rPr>
+          <w:sz w:val="28"/>
+          <w:szCs w:val="28"/>
+        </w:rPr>
+        <w:tab/>
+        <w:t>a. Insert Student Details into DB (id, name, email, contact)</w:t>
+      </w:r>
+    </w:p>
+    <w:p>
+      <w:pPr>
+        <w:rPr>
+          <w:sz w:val="28"/>
+          <w:szCs w:val="28"/>
+        </w:rPr>
+      </w:pPr>
+      <w:r>
+        <w:rPr>
+          <w:sz w:val="28"/>
+          <w:szCs w:val="28"/>
+        </w:rPr>
+        <w:tab/>
+        <w:t>b. Update the Student Details by Id</w:t>
+      </w:r>
+    </w:p>
+    <w:p>
+      <w:pPr>
+        <w:rPr>
+          <w:sz w:val="28"/>
+          <w:szCs w:val="28"/>
+        </w:rPr>
+      </w:pPr>
+      <w:r>
+        <w:rPr>
+          <w:sz w:val="28"/>
+          <w:szCs w:val="28"/>
+        </w:rPr>
+        <w:tab/>
+        <w:t>c. Delete the student by id</w:t>
+      </w:r>
+    </w:p>
+    <w:p>
+      <w:pPr>
+        <w:rPr>
+          <w:sz w:val="28"/>
+          <w:szCs w:val="28"/>
+        </w:rPr>
+      </w:pPr>
+      <w:r>
+        <w:rPr>
+          <w:sz w:val="28"/>
+          <w:szCs w:val="28"/>
+        </w:rPr>
+        <w:tab/>
+        <w:t xml:space="preserve">d. Get the details of the student by id </w:t>
+      </w:r>
+    </w:p>
+    <w:p>
+      <w:pPr>
+        <w:rPr>
+          <w:sz w:val="28"/>
+          <w:szCs w:val="28"/>
+        </w:rPr>
+      </w:pPr>
+    </w:p>
+    <w:p>
+      <w:pPr>
+        <w:rPr>
+          <w:sz w:val="28"/>
+          <w:szCs w:val="28"/>
+        </w:rPr>
+      </w:pPr>
+      <w:r>
+        <w:rPr>
+          <w:sz w:val="28"/>
+          <w:szCs w:val="28"/>
+        </w:rPr>
+        <w:t>2. Manage Employee Information</w:t>
+      </w:r>
+    </w:p>
+    <w:p>
+      <w:pPr>
+        <w:rPr>
+          <w:sz w:val="28"/>
+          <w:szCs w:val="28"/>
+        </w:rPr>
+      </w:pPr>
+      <w:r>
+        <w:rPr>
+          <w:sz w:val="28"/>
+          <w:szCs w:val="28"/>
+        </w:rPr>
+        <w:tab/>
+        <w:t>a. Insert employee Details into DB (id, name, salary, city)</w:t>
+      </w:r>
+    </w:p>
+    <w:p>
+      <w:pPr>
+        <w:rPr>
+          <w:sz w:val="28"/>
+          <w:szCs w:val="28"/>
+        </w:rPr>
+      </w:pPr>
+      <w:r>
+        <w:rPr>
+          <w:sz w:val="28"/>
+          <w:szCs w:val="28"/>
+        </w:rPr>
+        <w:tab/>
+        <w:t>b. Update the employee Details by Id</w:t>
+      </w:r>
+    </w:p>
+    <w:p>
+      <w:pPr>
+        <w:rPr>
+          <w:sz w:val="28"/>
+          <w:szCs w:val="28"/>
+        </w:rPr>
+      </w:pPr>
+      <w:r>
+        <w:rPr>
+          <w:sz w:val="28"/>
+          <w:szCs w:val="28"/>
+        </w:rPr>
+        <w:tab/>
+        <w:t>c. Delete the employee by id</w:t>
+      </w:r>
+    </w:p>
+    <w:p>
+      <w:pPr>
+        <w:rPr>
+          <w:sz w:val="28"/>
+          <w:szCs w:val="28"/>
+        </w:rPr>
+      </w:pPr>
+      <w:r>
+        <w:rPr>
+          <w:sz w:val="28"/>
+          <w:szCs w:val="28"/>
+        </w:rPr>
+        <w:tab/>
+        <w:t xml:space="preserve">d. Get the details of the employee by id </w:t>
+      </w:r>
+    </w:p>
+    <w:p>
+      <w:pPr>
+        <w:rPr>
+          <w:sz w:val="28"/>
+          <w:szCs w:val="28"/>
+        </w:rPr>
+      </w:pPr>
+    </w:p>
+    <w:p>
+      <w:pPr>
+        <w:rPr>
+          <w:sz w:val="28"/>
+          <w:szCs w:val="28"/>
+        </w:rPr>
+      </w:pPr>
+      <w:r>
+        <w:rPr>
+          <w:sz w:val="28"/>
+          <w:szCs w:val="28"/>
+        </w:rPr>
+        <w:t>3. Manage Product Information</w:t>
+      </w:r>
+    </w:p>
+    <w:p>
+      <w:pPr>
+        <w:rPr>
+          <w:sz w:val="28"/>
+          <w:szCs w:val="28"/>
+        </w:rPr>
+      </w:pPr>
+      <w:r>
+        <w:rPr>
+          <w:sz w:val="28"/>
+          <w:szCs w:val="28"/>
+        </w:rPr>
+        <w:tab/>
+        <w:t>a. Insert Product Details into DB (id, name, price, quantity, rating (1-5))</w:t>
+      </w:r>
+    </w:p>
+    <w:p>
+      <w:pPr>
+        <w:rPr>
+          <w:sz w:val="28"/>
+          <w:szCs w:val="28"/>
+        </w:rPr>
+      </w:pPr>
+      <w:r>
+        <w:rPr>
+          <w:sz w:val="28"/>
+          <w:szCs w:val="28"/>
+        </w:rPr>
+        <w:tab/>
+        <w:t>b. Update the Product Details by Id</w:t>
+      </w:r>
+    </w:p>
+    <w:p>
+      <w:pPr>
+        <w:rPr>
+          <w:sz w:val="28"/>
+          <w:szCs w:val="28"/>
+        </w:rPr>
+      </w:pPr>
+      <w:r>
+        <w:rPr>
+          <w:sz w:val="28"/>
+          <w:szCs w:val="28"/>
+        </w:rPr>
+        <w:tab/>
+        <w:t>c. Delete the Product by id</w:t>
+      </w:r>
+    </w:p>
+    <w:p>
+      <w:pPr>
+        <w:rPr>
+          <w:b/>
+          <w:bCs/>
+          <w:sz w:val="28"/>
+          <w:szCs w:val="28"/>
+          <w:u w:val="single"/>
+        </w:rPr>
+      </w:pPr>
+      <w:r>
+        <w:rPr>
+          <w:sz w:val="28"/>
+          <w:szCs w:val="28"/>
+        </w:rPr>
+        <w:tab/>
+        <w:t>d. Get the details of the Product by id</w:t>
+      </w:r>
+      <w:r>
+        <w:rPr>
+          <w:b/>
+          <w:bCs/>
+          <w:sz w:val="28"/>
+          <w:szCs w:val="28"/>
+          <w:u w:val="single"/>
+        </w:rPr>
+        <w:br w:type="page"/>
+      </w:r>
+    </w:p>
+    <w:p>
+      <w:pPr>
+        <w:pStyle w:val="NoSpacing"/>
+        <w:rPr>
+          <w:b/>
+          <w:bCs/>
+          <w:sz w:val="28"/>
+          <w:szCs w:val="28"/>
+          <w:u w:val="single"/>
+        </w:rPr>
+      </w:pPr>
+      <w:r>
+        <w:rPr>
+          <w:b/>
+          <w:bCs/>
+          <w:sz w:val="28"/>
+          <w:szCs w:val="28"/>
+          <w:u w:val="single"/>
+        </w:rPr>
+        <w:lastRenderedPageBreak/>
         <w:t>Using Query in Spring Boot JPA</w:t>
       </w:r>
     </w:p>
@@ -10868,12 +11637,21 @@
           <w:u w:val="single"/>
         </w:rPr>
       </w:pPr>
-      <w:r>
-        <w:rPr>
-          <w:sz w:val="28"/>
-          <w:szCs w:val="28"/>
-        </w:rPr>
-        <w:t xml:space="preserve">This queries are independent to the database, so the changes happened in the table will not </w:t>
+      <w:proofErr w:type="gramStart"/>
+      <w:r>
+        <w:rPr>
+          <w:sz w:val="28"/>
+          <w:szCs w:val="28"/>
+        </w:rPr>
+        <w:t>This queries</w:t>
+      </w:r>
+      <w:proofErr w:type="gramEnd"/>
+      <w:r>
+        <w:rPr>
+          <w:sz w:val="28"/>
+          <w:szCs w:val="28"/>
+        </w:rPr>
+        <w:t xml:space="preserve"> are independent to the database, so the changes happened in the table will not </w:t>
       </w:r>
       <w:proofErr w:type="spellStart"/>
       <w:r>
@@ -10990,7 +11768,23 @@
           <w:sz w:val="28"/>
           <w:szCs w:val="28"/>
         </w:rPr>
-        <w:t>In this you will use the table and column name like an normal SQL query.</w:t>
+        <w:t xml:space="preserve">In this you will use the table and column name like </w:t>
+      </w:r>
+      <w:proofErr w:type="gramStart"/>
+      <w:r>
+        <w:rPr>
+          <w:sz w:val="28"/>
+          <w:szCs w:val="28"/>
+        </w:rPr>
+        <w:t>an</w:t>
+      </w:r>
+      <w:proofErr w:type="gramEnd"/>
+      <w:r>
+        <w:rPr>
+          <w:sz w:val="28"/>
+          <w:szCs w:val="28"/>
+        </w:rPr>
+        <w:t xml:space="preserve"> normal SQL query.</w:t>
       </w:r>
     </w:p>
     <w:p>
@@ -11151,7 +11945,23 @@
           <w:sz w:val="28"/>
           <w:szCs w:val="28"/>
         </w:rPr>
-        <w:t xml:space="preserve">If query is SQL type then set the a native query </w:t>
+        <w:t xml:space="preserve">If query is SQL </w:t>
+      </w:r>
+      <w:proofErr w:type="gramStart"/>
+      <w:r>
+        <w:rPr>
+          <w:sz w:val="28"/>
+          <w:szCs w:val="28"/>
+        </w:rPr>
+        <w:t>type</w:t>
+      </w:r>
+      <w:proofErr w:type="gramEnd"/>
+      <w:r>
+        <w:rPr>
+          <w:sz w:val="28"/>
+          <w:szCs w:val="28"/>
+        </w:rPr>
+        <w:t xml:space="preserve"> then set the a native query </w:t>
       </w:r>
       <w:r>
         <w:rPr>
@@ -11231,7 +12041,23 @@
           <w:sz w:val="28"/>
           <w:szCs w:val="28"/>
         </w:rPr>
-        <w:t>Using this you can achieve a relational mapping between the table. And also can add the primary and foreign key relation between tables.</w:t>
+        <w:t xml:space="preserve">Using this you can achieve a relational mapping between the table. And </w:t>
+      </w:r>
+      <w:proofErr w:type="gramStart"/>
+      <w:r>
+        <w:rPr>
+          <w:sz w:val="28"/>
+          <w:szCs w:val="28"/>
+        </w:rPr>
+        <w:t>also</w:t>
+      </w:r>
+      <w:proofErr w:type="gramEnd"/>
+      <w:r>
+        <w:rPr>
+          <w:sz w:val="28"/>
+          <w:szCs w:val="28"/>
+        </w:rPr>
+        <w:t xml:space="preserve"> can add the primary and foreign key relation between tables.</w:t>
       </w:r>
     </w:p>
     <w:p>
@@ -11251,7 +12077,23 @@
           <w:sz w:val="28"/>
           <w:szCs w:val="28"/>
         </w:rPr>
-        <w:t>You can create an reference of one class into another class to create a foreign key inside the Database table.</w:t>
+        <w:t xml:space="preserve">You can create </w:t>
+      </w:r>
+      <w:proofErr w:type="gramStart"/>
+      <w:r>
+        <w:rPr>
+          <w:sz w:val="28"/>
+          <w:szCs w:val="28"/>
+        </w:rPr>
+        <w:t>an</w:t>
+      </w:r>
+      <w:proofErr w:type="gramEnd"/>
+      <w:r>
+        <w:rPr>
+          <w:sz w:val="28"/>
+          <w:szCs w:val="28"/>
+        </w:rPr>
+        <w:t xml:space="preserve"> reference of one class into another class to create a foreign key inside the Database table.</w:t>
       </w:r>
     </w:p>
     <w:p>
@@ -11340,8 +12182,17 @@
           <w:sz w:val="28"/>
           <w:szCs w:val="28"/>
         </w:rPr>
-        <w:t>And then annotate the reference with the any one of the following annotation</w:t>
-      </w:r>
+        <w:t xml:space="preserve">And then annotate the reference with the any one of the following </w:t>
+      </w:r>
+      <w:proofErr w:type="gramStart"/>
+      <w:r>
+        <w:rPr>
+          <w:sz w:val="28"/>
+          <w:szCs w:val="28"/>
+        </w:rPr>
+        <w:t>annotation</w:t>
+      </w:r>
+      <w:proofErr w:type="gramEnd"/>
     </w:p>
     <w:p>
       <w:pPr>
@@ -11507,7 +12358,7 @@
           <w:szCs w:val="28"/>
         </w:rPr>
         <w:drawing>
-          <wp:inline distT="0" distB="0" distL="0" distR="0" wp14:anchorId="2D1A7064" wp14:editId="41B480F6">
+          <wp:inline distT="0" distB="0" distL="0" distR="0" wp14:anchorId="2D1A7064" wp14:editId="3CE5D5D6">
             <wp:extent cx="2725387" cy="1408954"/>
             <wp:effectExtent l="0" t="0" r="0" b="1270"/>
             <wp:docPr id="2006287683" name="Picture 1"/>
@@ -11856,7 +12707,23 @@
           <w:szCs w:val="28"/>
         </w:rPr>
         <w:tab/>
-        <w:t>total: “”,  // price * quantity</w:t>
+        <w:t>total: “</w:t>
+      </w:r>
+      <w:proofErr w:type="gramStart"/>
+      <w:r>
+        <w:rPr>
+          <w:sz w:val="28"/>
+          <w:szCs w:val="28"/>
+        </w:rPr>
+        <w:t>”,  /</w:t>
+      </w:r>
+      <w:proofErr w:type="gramEnd"/>
+      <w:r>
+        <w:rPr>
+          <w:sz w:val="28"/>
+          <w:szCs w:val="28"/>
+        </w:rPr>
+        <w:t>/ price * quantity</w:t>
       </w:r>
     </w:p>
     <w:p>
@@ -11983,7 +12850,23 @@
           <w:szCs w:val="28"/>
         </w:rPr>
         <w:tab/>
-        <w:t>“CGST”:””  // price by 4%</w:t>
+        <w:t>“CGST”:</w:t>
+      </w:r>
+      <w:proofErr w:type="gramStart"/>
+      <w:r>
+        <w:rPr>
+          <w:sz w:val="28"/>
+          <w:szCs w:val="28"/>
+        </w:rPr>
+        <w:t>””  /</w:t>
+      </w:r>
+      <w:proofErr w:type="gramEnd"/>
+      <w:r>
+        <w:rPr>
+          <w:sz w:val="28"/>
+          <w:szCs w:val="28"/>
+        </w:rPr>
+        <w:t>/ price by 4%</w:t>
       </w:r>
     </w:p>
     <w:p>
@@ -12022,7 +12905,23 @@
           <w:szCs w:val="28"/>
         </w:rPr>
         <w:tab/>
-        <w:t>“SGST”:””  // price by 4%</w:t>
+        <w:t>“SGST”:</w:t>
+      </w:r>
+      <w:proofErr w:type="gramStart"/>
+      <w:r>
+        <w:rPr>
+          <w:sz w:val="28"/>
+          <w:szCs w:val="28"/>
+        </w:rPr>
+        <w:t>””  /</w:t>
+      </w:r>
+      <w:proofErr w:type="gramEnd"/>
+      <w:r>
+        <w:rPr>
+          <w:sz w:val="28"/>
+          <w:szCs w:val="28"/>
+        </w:rPr>
+        <w:t>/ price by 4%</w:t>
       </w:r>
       <w:r>
         <w:rPr>

</xml_diff>

<commit_message>
SB - Entity Annotations
SB - Entity Annotations
</commit_message>
<xml_diff>
--- a/docs/SpringBoot.docx
+++ b/docs/SpringBoot.docx
@@ -1076,7 +1076,7 @@
           <w:szCs w:val="20"/>
         </w:rPr>
         <w:drawing>
-          <wp:inline distT="0" distB="0" distL="0" distR="0" wp14:anchorId="6E6CB84D" wp14:editId="4B45FF55">
+          <wp:inline distT="0" distB="0" distL="0" distR="0" wp14:anchorId="6E6CB84D" wp14:editId="4D214254">
             <wp:extent cx="5939155" cy="2188845"/>
             <wp:effectExtent l="0" t="0" r="4445" b="1905"/>
             <wp:docPr id="664363688" name="Picture 1"/>
@@ -5296,7 +5296,7 @@
           <w:noProof/>
         </w:rPr>
         <w:drawing>
-          <wp:inline distT="0" distB="0" distL="0" distR="0" wp14:anchorId="62DC6128" wp14:editId="007CB55A">
+          <wp:inline distT="0" distB="0" distL="0" distR="0" wp14:anchorId="62DC6128" wp14:editId="6413228C">
             <wp:extent cx="4181475" cy="1150319"/>
             <wp:effectExtent l="0" t="0" r="0" b="0"/>
             <wp:docPr id="774359870" name="Picture 1"/>
@@ -5367,7 +5367,7 @@
           <w:noProof/>
         </w:rPr>
         <w:drawing>
-          <wp:inline distT="0" distB="0" distL="0" distR="0" wp14:anchorId="5FFCCE23" wp14:editId="26A0C39A">
+          <wp:inline distT="0" distB="0" distL="0" distR="0" wp14:anchorId="5FFCCE23" wp14:editId="5BA5008E">
             <wp:extent cx="4127277" cy="1624013"/>
             <wp:effectExtent l="0" t="0" r="6985" b="0"/>
             <wp:docPr id="1290778994" name="Picture 2"/>
@@ -5432,7 +5432,7 @@
           <w:noProof/>
         </w:rPr>
         <w:drawing>
-          <wp:inline distT="0" distB="0" distL="0" distR="0" wp14:anchorId="2F4EC679" wp14:editId="7CB0D322">
+          <wp:inline distT="0" distB="0" distL="0" distR="0" wp14:anchorId="2F4EC679" wp14:editId="0F30BBE5">
             <wp:extent cx="4564650" cy="1971675"/>
             <wp:effectExtent l="0" t="0" r="7620" b="0"/>
             <wp:docPr id="1032070560" name="Picture 3"/>
@@ -5497,7 +5497,7 @@
         </w:rPr>
         <w:lastRenderedPageBreak/>
         <w:drawing>
-          <wp:inline distT="0" distB="0" distL="0" distR="0" wp14:anchorId="4A17F086" wp14:editId="23A499E6">
+          <wp:inline distT="0" distB="0" distL="0" distR="0" wp14:anchorId="4A17F086" wp14:editId="1DF305C3">
             <wp:extent cx="3817945" cy="2112463"/>
             <wp:effectExtent l="0" t="0" r="0" b="2540"/>
             <wp:docPr id="226855749" name="Picture 4"/>
@@ -5571,7 +5571,7 @@
           <w:noProof/>
         </w:rPr>
         <w:drawing>
-          <wp:inline distT="0" distB="0" distL="0" distR="0" wp14:anchorId="1F1568D3" wp14:editId="0FF77733">
+          <wp:inline distT="0" distB="0" distL="0" distR="0" wp14:anchorId="1F1568D3" wp14:editId="217B9AEC">
             <wp:extent cx="5937250" cy="2652395"/>
             <wp:effectExtent l="0" t="0" r="6350" b="0"/>
             <wp:docPr id="1547117342" name="Picture 5"/>
@@ -10286,7 +10286,7 @@
           <w:szCs w:val="28"/>
         </w:rPr>
         <w:drawing>
-          <wp:inline distT="0" distB="0" distL="0" distR="0" wp14:anchorId="7E3797A2" wp14:editId="584952B9">
+          <wp:inline distT="0" distB="0" distL="0" distR="0" wp14:anchorId="7E3797A2" wp14:editId="17AEA1A3">
             <wp:extent cx="5934710" cy="2562225"/>
             <wp:effectExtent l="0" t="0" r="8890" b="9525"/>
             <wp:docPr id="1152799362" name="Picture 1"/>
@@ -11229,256 +11229,147 @@
     </w:p>
     <w:p>
       <w:pPr>
-        <w:rPr>
-          <w:sz w:val="28"/>
-          <w:szCs w:val="28"/>
-        </w:rPr>
-      </w:pPr>
-      <w:r>
-        <w:rPr>
-          <w:sz w:val="28"/>
-          <w:szCs w:val="28"/>
-        </w:rPr>
+        <w:pStyle w:val="NoSpacing"/>
+      </w:pPr>
+      <w:r>
         <w:t>1. Manage Student Information</w:t>
       </w:r>
     </w:p>
     <w:p>
       <w:pPr>
-        <w:rPr>
-          <w:sz w:val="28"/>
-          <w:szCs w:val="28"/>
-        </w:rPr>
-      </w:pPr>
-      <w:r>
-        <w:rPr>
-          <w:sz w:val="28"/>
-          <w:szCs w:val="28"/>
-        </w:rPr>
+        <w:pStyle w:val="NoSpacing"/>
+      </w:pPr>
+      <w:r>
         <w:tab/>
         <w:t>a. Insert Student Details into DB (id, name, email, contact)</w:t>
       </w:r>
     </w:p>
     <w:p>
       <w:pPr>
-        <w:rPr>
-          <w:sz w:val="28"/>
-          <w:szCs w:val="28"/>
-        </w:rPr>
-      </w:pPr>
-      <w:r>
-        <w:rPr>
-          <w:sz w:val="28"/>
-          <w:szCs w:val="28"/>
-        </w:rPr>
+        <w:pStyle w:val="NoSpacing"/>
+      </w:pPr>
+      <w:r>
         <w:tab/>
         <w:t>b. Update the Student Details by Id</w:t>
       </w:r>
     </w:p>
     <w:p>
       <w:pPr>
-        <w:rPr>
-          <w:sz w:val="28"/>
-          <w:szCs w:val="28"/>
-        </w:rPr>
-      </w:pPr>
-      <w:r>
-        <w:rPr>
-          <w:sz w:val="28"/>
-          <w:szCs w:val="28"/>
-        </w:rPr>
+        <w:pStyle w:val="NoSpacing"/>
+      </w:pPr>
+      <w:r>
         <w:tab/>
         <w:t>c. Delete the student by id</w:t>
       </w:r>
     </w:p>
     <w:p>
       <w:pPr>
-        <w:rPr>
-          <w:sz w:val="28"/>
-          <w:szCs w:val="28"/>
-        </w:rPr>
-      </w:pPr>
-      <w:r>
-        <w:rPr>
-          <w:sz w:val="28"/>
-          <w:szCs w:val="28"/>
-        </w:rPr>
+        <w:pStyle w:val="NoSpacing"/>
+      </w:pPr>
+      <w:r>
         <w:tab/>
         <w:t xml:space="preserve">d. Get the details of the student by id </w:t>
       </w:r>
     </w:p>
     <w:p>
       <w:pPr>
-        <w:rPr>
-          <w:sz w:val="28"/>
-          <w:szCs w:val="28"/>
-        </w:rPr>
-      </w:pPr>
-    </w:p>
-    <w:p>
-      <w:pPr>
-        <w:rPr>
-          <w:sz w:val="28"/>
-          <w:szCs w:val="28"/>
-        </w:rPr>
-      </w:pPr>
-      <w:r>
-        <w:rPr>
-          <w:sz w:val="28"/>
-          <w:szCs w:val="28"/>
-        </w:rPr>
+        <w:pStyle w:val="NoSpacing"/>
+      </w:pPr>
+    </w:p>
+    <w:p>
+      <w:pPr>
+        <w:pStyle w:val="NoSpacing"/>
+      </w:pPr>
+      <w:r>
         <w:t>2. Manage Employee Information</w:t>
       </w:r>
     </w:p>
     <w:p>
       <w:pPr>
-        <w:rPr>
-          <w:sz w:val="28"/>
-          <w:szCs w:val="28"/>
-        </w:rPr>
-      </w:pPr>
-      <w:r>
-        <w:rPr>
-          <w:sz w:val="28"/>
-          <w:szCs w:val="28"/>
-        </w:rPr>
+        <w:pStyle w:val="NoSpacing"/>
+      </w:pPr>
+      <w:r>
         <w:tab/>
         <w:t>a. Insert employee Details into DB (id, name, salary, city)</w:t>
       </w:r>
     </w:p>
     <w:p>
       <w:pPr>
-        <w:rPr>
-          <w:sz w:val="28"/>
-          <w:szCs w:val="28"/>
-        </w:rPr>
-      </w:pPr>
-      <w:r>
-        <w:rPr>
-          <w:sz w:val="28"/>
-          <w:szCs w:val="28"/>
-        </w:rPr>
+        <w:pStyle w:val="NoSpacing"/>
+      </w:pPr>
+      <w:r>
         <w:tab/>
         <w:t>b. Update the employee Details by Id</w:t>
       </w:r>
     </w:p>
     <w:p>
       <w:pPr>
-        <w:rPr>
-          <w:sz w:val="28"/>
-          <w:szCs w:val="28"/>
-        </w:rPr>
-      </w:pPr>
-      <w:r>
-        <w:rPr>
-          <w:sz w:val="28"/>
-          <w:szCs w:val="28"/>
-        </w:rPr>
+        <w:pStyle w:val="NoSpacing"/>
+      </w:pPr>
+      <w:r>
         <w:tab/>
         <w:t>c. Delete the employee by id</w:t>
       </w:r>
     </w:p>
     <w:p>
       <w:pPr>
-        <w:rPr>
-          <w:sz w:val="28"/>
-          <w:szCs w:val="28"/>
-        </w:rPr>
-      </w:pPr>
-      <w:r>
-        <w:rPr>
-          <w:sz w:val="28"/>
-          <w:szCs w:val="28"/>
-        </w:rPr>
+        <w:pStyle w:val="NoSpacing"/>
+      </w:pPr>
+      <w:r>
         <w:tab/>
         <w:t xml:space="preserve">d. Get the details of the employee by id </w:t>
       </w:r>
     </w:p>
     <w:p>
       <w:pPr>
-        <w:rPr>
-          <w:sz w:val="28"/>
-          <w:szCs w:val="28"/>
-        </w:rPr>
-      </w:pPr>
-    </w:p>
-    <w:p>
-      <w:pPr>
-        <w:rPr>
-          <w:sz w:val="28"/>
-          <w:szCs w:val="28"/>
-        </w:rPr>
-      </w:pPr>
-      <w:r>
-        <w:rPr>
-          <w:sz w:val="28"/>
-          <w:szCs w:val="28"/>
-        </w:rPr>
+        <w:pStyle w:val="NoSpacing"/>
+      </w:pPr>
+    </w:p>
+    <w:p>
+      <w:pPr>
+        <w:pStyle w:val="NoSpacing"/>
+      </w:pPr>
+      <w:r>
         <w:t>3. Manage Product Information</w:t>
       </w:r>
     </w:p>
     <w:p>
       <w:pPr>
-        <w:rPr>
-          <w:sz w:val="28"/>
-          <w:szCs w:val="28"/>
-        </w:rPr>
-      </w:pPr>
-      <w:r>
-        <w:rPr>
-          <w:sz w:val="28"/>
-          <w:szCs w:val="28"/>
-        </w:rPr>
+        <w:pStyle w:val="NoSpacing"/>
+      </w:pPr>
+      <w:r>
         <w:tab/>
         <w:t>a. Insert Product Details into DB (id, name, price, quantity, rating (1-5))</w:t>
       </w:r>
     </w:p>
     <w:p>
       <w:pPr>
-        <w:rPr>
-          <w:sz w:val="28"/>
-          <w:szCs w:val="28"/>
-        </w:rPr>
-      </w:pPr>
-      <w:r>
-        <w:rPr>
-          <w:sz w:val="28"/>
-          <w:szCs w:val="28"/>
-        </w:rPr>
+        <w:pStyle w:val="NoSpacing"/>
+      </w:pPr>
+      <w:r>
         <w:tab/>
         <w:t>b. Update the Product Details by Id</w:t>
       </w:r>
     </w:p>
     <w:p>
       <w:pPr>
-        <w:rPr>
-          <w:sz w:val="28"/>
-          <w:szCs w:val="28"/>
-        </w:rPr>
-      </w:pPr>
-      <w:r>
-        <w:rPr>
-          <w:sz w:val="28"/>
-          <w:szCs w:val="28"/>
-        </w:rPr>
+        <w:pStyle w:val="NoSpacing"/>
+      </w:pPr>
+      <w:r>
         <w:tab/>
         <w:t>c. Delete the Product by id</w:t>
       </w:r>
     </w:p>
     <w:p>
       <w:pPr>
-        <w:rPr>
-          <w:b/>
-          <w:bCs/>
-          <w:sz w:val="28"/>
-          <w:szCs w:val="28"/>
+        <w:pStyle w:val="NoSpacing"/>
+        <w:rPr>
+          <w:b/>
+          <w:bCs/>
           <w:u w:val="single"/>
         </w:rPr>
       </w:pPr>
       <w:r>
-        <w:rPr>
-          <w:sz w:val="28"/>
-          <w:szCs w:val="28"/>
-        </w:rPr>
         <w:tab/>
         <w:t>d. Get the details of the Product by id</w:t>
       </w:r>
@@ -11486,8 +11377,6 @@
         <w:rPr>
           <w:b/>
           <w:bCs/>
-          <w:sz w:val="28"/>
-          <w:szCs w:val="28"/>
           <w:u w:val="single"/>
         </w:rPr>
         <w:br w:type="page"/>
@@ -12358,7 +12247,7 @@
           <w:szCs w:val="28"/>
         </w:rPr>
         <w:drawing>
-          <wp:inline distT="0" distB="0" distL="0" distR="0" wp14:anchorId="2D1A7064" wp14:editId="3CE5D5D6">
+          <wp:inline distT="0" distB="0" distL="0" distR="0" wp14:anchorId="2D1A7064" wp14:editId="3E85377E">
             <wp:extent cx="2725387" cy="1408954"/>
             <wp:effectExtent l="0" t="0" r="0" b="1270"/>
             <wp:docPr id="2006287683" name="Picture 1"/>

</xml_diff>

<commit_message>
sb- OneToMany and ManyToOne
sb- OneToMany and ManyToOne
</commit_message>
<xml_diff>
--- a/docs/SpringBoot.docx
+++ b/docs/SpringBoot.docx
@@ -1076,7 +1076,7 @@
           <w:szCs w:val="20"/>
         </w:rPr>
         <w:drawing>
-          <wp:inline distT="0" distB="0" distL="0" distR="0" wp14:anchorId="6E6CB84D" wp14:editId="3ADE0305">
+          <wp:inline distT="0" distB="0" distL="0" distR="0" wp14:anchorId="6E6CB84D" wp14:editId="2F6EF992">
             <wp:extent cx="5939155" cy="2188845"/>
             <wp:effectExtent l="0" t="0" r="4445" b="1905"/>
             <wp:docPr id="664363688" name="Picture 1"/>
@@ -5296,7 +5296,7 @@
           <w:noProof/>
         </w:rPr>
         <w:drawing>
-          <wp:inline distT="0" distB="0" distL="0" distR="0" wp14:anchorId="62DC6128" wp14:editId="6DFA6ABF">
+          <wp:inline distT="0" distB="0" distL="0" distR="0" wp14:anchorId="62DC6128" wp14:editId="539C54D3">
             <wp:extent cx="4181475" cy="1150319"/>
             <wp:effectExtent l="0" t="0" r="0" b="0"/>
             <wp:docPr id="774359870" name="Picture 1"/>
@@ -5367,7 +5367,7 @@
           <w:noProof/>
         </w:rPr>
         <w:drawing>
-          <wp:inline distT="0" distB="0" distL="0" distR="0" wp14:anchorId="5FFCCE23" wp14:editId="49416CDE">
+          <wp:inline distT="0" distB="0" distL="0" distR="0" wp14:anchorId="5FFCCE23" wp14:editId="67702084">
             <wp:extent cx="4127277" cy="1624013"/>
             <wp:effectExtent l="0" t="0" r="6985" b="0"/>
             <wp:docPr id="1290778994" name="Picture 2"/>
@@ -5432,7 +5432,7 @@
           <w:noProof/>
         </w:rPr>
         <w:drawing>
-          <wp:inline distT="0" distB="0" distL="0" distR="0" wp14:anchorId="2F4EC679" wp14:editId="60CD9106">
+          <wp:inline distT="0" distB="0" distL="0" distR="0" wp14:anchorId="2F4EC679" wp14:editId="608B9F6E">
             <wp:extent cx="4564650" cy="1971675"/>
             <wp:effectExtent l="0" t="0" r="7620" b="0"/>
             <wp:docPr id="1032070560" name="Picture 3"/>
@@ -5497,7 +5497,7 @@
         </w:rPr>
         <w:lastRenderedPageBreak/>
         <w:drawing>
-          <wp:inline distT="0" distB="0" distL="0" distR="0" wp14:anchorId="4A17F086" wp14:editId="0F6996DF">
+          <wp:inline distT="0" distB="0" distL="0" distR="0" wp14:anchorId="4A17F086" wp14:editId="3058FA6B">
             <wp:extent cx="3817945" cy="2112463"/>
             <wp:effectExtent l="0" t="0" r="0" b="2540"/>
             <wp:docPr id="226855749" name="Picture 4"/>
@@ -5571,7 +5571,7 @@
           <w:noProof/>
         </w:rPr>
         <w:drawing>
-          <wp:inline distT="0" distB="0" distL="0" distR="0" wp14:anchorId="1F1568D3" wp14:editId="48E189A0">
+          <wp:inline distT="0" distB="0" distL="0" distR="0" wp14:anchorId="1F1568D3" wp14:editId="2E633E47">
             <wp:extent cx="5937250" cy="2652395"/>
             <wp:effectExtent l="0" t="0" r="6350" b="0"/>
             <wp:docPr id="1547117342" name="Picture 5"/>
@@ -10286,7 +10286,7 @@
           <w:szCs w:val="28"/>
         </w:rPr>
         <w:drawing>
-          <wp:inline distT="0" distB="0" distL="0" distR="0" wp14:anchorId="7E3797A2" wp14:editId="7CE71A1B">
+          <wp:inline distT="0" distB="0" distL="0" distR="0" wp14:anchorId="7E3797A2" wp14:editId="4087A21E">
             <wp:extent cx="5934710" cy="2562225"/>
             <wp:effectExtent l="0" t="0" r="8890" b="9525"/>
             <wp:docPr id="1152799362" name="Picture 1"/>
@@ -12265,9 +12265,9 @@
           <w:szCs w:val="28"/>
         </w:rPr>
         <w:drawing>
-          <wp:inline distT="0" distB="0" distL="0" distR="0" wp14:anchorId="2D1A7064" wp14:editId="2E40897C">
-            <wp:extent cx="2725387" cy="1408954"/>
-            <wp:effectExtent l="0" t="0" r="0" b="1270"/>
+          <wp:inline distT="0" distB="0" distL="0" distR="0" wp14:anchorId="2D1A7064" wp14:editId="08E47C77">
+            <wp:extent cx="4635500" cy="2396433"/>
+            <wp:effectExtent l="0" t="0" r="0" b="4445"/>
             <wp:docPr id="2006287683" name="Picture 1"/>
             <wp:cNvGraphicFramePr>
               <a:graphicFrameLocks xmlns:a="http://schemas.openxmlformats.org/drawingml/2006/main" noChangeAspect="1"/>
@@ -12297,7 +12297,7 @@
                   <pic:spPr bwMode="auto">
                     <a:xfrm>
                       <a:off x="0" y="0"/>
-                      <a:ext cx="2744767" cy="1418973"/>
+                      <a:ext cx="4673964" cy="2416318"/>
                     </a:xfrm>
                     <a:prstGeom prst="rect">
                       <a:avLst/>
@@ -12327,6 +12327,7 @@
           <w:sz w:val="28"/>
           <w:szCs w:val="28"/>
         </w:rPr>
+        <w:lastRenderedPageBreak/>
         <w:drawing>
           <wp:inline distT="0" distB="0" distL="0" distR="0" wp14:anchorId="697B1E54" wp14:editId="7F0253DA">
             <wp:extent cx="2196935" cy="2003733"/>
@@ -12390,7 +12391,6 @@
           <w:sz w:val="28"/>
           <w:szCs w:val="28"/>
         </w:rPr>
-        <w:lastRenderedPageBreak/>
         <w:t>Create a REST API to achieve following requirement.</w:t>
       </w:r>
     </w:p>

</xml_diff>